<commit_message>
An empty project template has been created in android studio and added to this file location
</commit_message>
<xml_diff>
--- a/TM470/TMAs/TM470_TMA01.docx
+++ b/TM470/TMAs/TM470_TMA01.docx
@@ -21,7 +21,7 @@
           <w:szCs w:val="28"/>
           <w:lang w:val="en-US"/>
         </w:rPr>
-        <w:t>TM</w:t>
+        <w:t xml:space="preserve">A social media application for the dissemination </w:t>
       </w:r>
       <w:r>
         <w:rPr>
@@ -31,7 +31,7 @@
           <w:szCs w:val="28"/>
           <w:lang w:val="en-US"/>
         </w:rPr>
-        <w:t>470</w:t>
+        <w:t xml:space="preserve">of </w:t>
       </w:r>
       <w:r>
         <w:rPr>
@@ -41,12 +41,9 @@
           <w:szCs w:val="28"/>
           <w:lang w:val="en-US"/>
         </w:rPr>
-        <w:t xml:space="preserve"> TMA01</w:t>
-      </w:r>
-    </w:p>
-    <w:p>
-      <w:pPr>
-        <w:jc w:val="center"/>
+        <w:t>stock based information between trusted i</w:t>
+      </w:r>
+      <w:r>
         <w:rPr>
           <w:b/>
           <w:bCs/>
@@ -54,68 +51,7 @@
           <w:szCs w:val="28"/>
           <w:lang w:val="en-US"/>
         </w:rPr>
-      </w:pPr>
-      <w:r>
-        <w:rPr>
-          <w:b/>
-          <w:bCs/>
-          <w:sz w:val="28"/>
-          <w:szCs w:val="28"/>
-          <w:lang w:val="en-US"/>
-        </w:rPr>
-        <w:t xml:space="preserve">Evan Neale F2724895 </w:t>
-      </w:r>
-    </w:p>
-    <w:p>
-      <w:pPr>
-        <w:jc w:val="center"/>
-        <w:rPr>
-          <w:b/>
-          <w:bCs/>
-          <w:sz w:val="28"/>
-          <w:szCs w:val="28"/>
-          <w:lang w:val="en-US"/>
-        </w:rPr>
-      </w:pPr>
-      <w:r>
-        <w:rPr>
-          <w:b/>
-          <w:bCs/>
-          <w:sz w:val="28"/>
-          <w:szCs w:val="28"/>
-          <w:lang w:val="en-US"/>
-        </w:rPr>
-        <w:t>15</w:t>
-      </w:r>
-      <w:r>
-        <w:rPr>
-          <w:b/>
-          <w:bCs/>
-          <w:sz w:val="28"/>
-          <w:szCs w:val="28"/>
-          <w:lang w:val="en-US"/>
-        </w:rPr>
-        <w:t>/1</w:t>
-      </w:r>
-      <w:r>
-        <w:rPr>
-          <w:b/>
-          <w:bCs/>
-          <w:sz w:val="28"/>
-          <w:szCs w:val="28"/>
-          <w:lang w:val="en-US"/>
-        </w:rPr>
-        <w:t>2</w:t>
-      </w:r>
-      <w:r>
-        <w:rPr>
-          <w:b/>
-          <w:bCs/>
-          <w:sz w:val="28"/>
-          <w:szCs w:val="28"/>
-          <w:lang w:val="en-US"/>
-        </w:rPr>
-        <w:t>/2022</w:t>
+        <w:t>ndividuals</w:t>
       </w:r>
     </w:p>
     <w:p>
@@ -128,7 +64,100 @@
           <w:u w:val="single"/>
         </w:rPr>
       </w:pPr>
-      <w:r>
+    </w:p>
+    <w:p>
+      <w:pPr>
+        <w:rPr>
+          <w:b/>
+          <w:bCs/>
+          <w:sz w:val="28"/>
+          <w:szCs w:val="28"/>
+        </w:rPr>
+      </w:pPr>
+      <w:r>
+        <w:rPr>
+          <w:b/>
+          <w:bCs/>
+          <w:sz w:val="28"/>
+          <w:szCs w:val="28"/>
+          <w:highlight w:val="yellow"/>
+        </w:rPr>
+        <w:t xml:space="preserve">*For prep and planning make sure you </w:t>
+      </w:r>
+      <w:r>
+        <w:rPr>
+          <w:b/>
+          <w:bCs/>
+          <w:sz w:val="28"/>
+          <w:szCs w:val="28"/>
+          <w:highlight w:val="yellow"/>
+        </w:rPr>
+        <w:t>answered</w:t>
+      </w:r>
+      <w:r>
+        <w:rPr>
+          <w:b/>
+          <w:bCs/>
+          <w:sz w:val="28"/>
+          <w:szCs w:val="28"/>
+          <w:highlight w:val="yellow"/>
+        </w:rPr>
+        <w:t xml:space="preserve"> the</w:t>
+      </w:r>
+      <w:r>
+        <w:rPr>
+          <w:b/>
+          <w:bCs/>
+          <w:sz w:val="28"/>
+          <w:szCs w:val="28"/>
+          <w:highlight w:val="yellow"/>
+        </w:rPr>
+        <w:t xml:space="preserve"> </w:t>
+      </w:r>
+      <w:proofErr w:type="spellStart"/>
+      <w:r>
+        <w:rPr>
+          <w:b/>
+          <w:bCs/>
+          <w:sz w:val="28"/>
+          <w:szCs w:val="28"/>
+          <w:highlight w:val="yellow"/>
+        </w:rPr>
+        <w:t>lil</w:t>
+      </w:r>
+      <w:proofErr w:type="spellEnd"/>
+      <w:r>
+        <w:rPr>
+          <w:b/>
+          <w:bCs/>
+          <w:sz w:val="28"/>
+          <w:szCs w:val="28"/>
+          <w:highlight w:val="yellow"/>
+        </w:rPr>
+        <w:t xml:space="preserve"> headings and bullet points half way down the page</w:t>
+      </w:r>
+      <w:r>
+        <w:rPr>
+          <w:b/>
+          <w:bCs/>
+          <w:sz w:val="28"/>
+          <w:szCs w:val="28"/>
+          <w:highlight w:val="yellow"/>
+        </w:rPr>
+        <w:t xml:space="preserve"> of 3.1 – always review this as there will be bullet points/questions you haven’t answered…keep iterating through until you’re happy *</w:t>
+      </w:r>
+      <w:r>
+        <w:rPr>
+          <w:b/>
+          <w:bCs/>
+          <w:sz w:val="28"/>
+          <w:szCs w:val="28"/>
+        </w:rPr>
+        <w:t xml:space="preserve"> FYI It does mention somewhere about having 3000 words as a guide </w:t>
+      </w:r>
+    </w:p>
+    <w:p>
+      <w:pPr>
         <w:rPr>
           <w:b/>
           <w:bCs/>
@@ -136,11 +165,8 @@
           <w:szCs w:val="28"/>
           <w:u w:val="single"/>
         </w:rPr>
-        <w:t>Preparation and planning</w:t>
-      </w:r>
-    </w:p>
-    <w:p>
-      <w:pPr>
+      </w:pPr>
+      <w:r>
         <w:rPr>
           <w:b/>
           <w:bCs/>
@@ -148,8 +174,2388 @@
           <w:szCs w:val="28"/>
           <w:u w:val="single"/>
         </w:rPr>
-      </w:pPr>
-      <w:r>
+        <w:t>Preparation and planning</w:t>
+      </w:r>
+    </w:p>
+    <w:p>
+      <w:pPr>
+        <w:rPr>
+          <w:b/>
+          <w:bCs/>
+          <w:sz w:val="28"/>
+          <w:szCs w:val="28"/>
+        </w:rPr>
+      </w:pPr>
+      <w:r>
+        <w:rPr>
+          <w:b/>
+          <w:bCs/>
+          <w:sz w:val="28"/>
+          <w:szCs w:val="28"/>
+        </w:rPr>
+        <w:t>Background</w:t>
+      </w:r>
+    </w:p>
+    <w:p>
+      <w:pPr>
+        <w:rPr>
+          <w:sz w:val="24"/>
+          <w:szCs w:val="24"/>
+        </w:rPr>
+      </w:pPr>
+      <w:r>
+        <w:rPr>
+          <w:sz w:val="24"/>
+          <w:szCs w:val="24"/>
+        </w:rPr>
+        <w:t>Over the past decade I</w:t>
+      </w:r>
+      <w:r>
+        <w:rPr>
+          <w:sz w:val="24"/>
+          <w:szCs w:val="24"/>
+        </w:rPr>
+        <w:t xml:space="preserve"> have</w:t>
+      </w:r>
+      <w:r>
+        <w:rPr>
+          <w:sz w:val="24"/>
+          <w:szCs w:val="24"/>
+        </w:rPr>
+        <w:t xml:space="preserve"> developed an interest In trading stocks and shares in my free time as an avenue of </w:t>
+      </w:r>
+      <w:r>
+        <w:rPr>
+          <w:sz w:val="24"/>
+          <w:szCs w:val="24"/>
+        </w:rPr>
+        <w:t>making a little extra money to fund</w:t>
+      </w:r>
+      <w:r>
+        <w:rPr>
+          <w:sz w:val="24"/>
+          <w:szCs w:val="24"/>
+        </w:rPr>
+        <w:t xml:space="preserve"> my studies</w:t>
+      </w:r>
+      <w:r>
+        <w:rPr>
+          <w:sz w:val="24"/>
+          <w:szCs w:val="24"/>
+        </w:rPr>
+        <w:t>. I</w:t>
+      </w:r>
+      <w:r>
+        <w:rPr>
+          <w:sz w:val="24"/>
+          <w:szCs w:val="24"/>
+        </w:rPr>
+        <w:t xml:space="preserve"> also </w:t>
+      </w:r>
+      <w:r>
+        <w:rPr>
+          <w:sz w:val="24"/>
+          <w:szCs w:val="24"/>
+        </w:rPr>
+        <w:t>view it as an enjoyable</w:t>
+      </w:r>
+      <w:r>
+        <w:rPr>
+          <w:sz w:val="24"/>
+          <w:szCs w:val="24"/>
+        </w:rPr>
+        <w:t xml:space="preserve"> pass time as it </w:t>
+      </w:r>
+      <w:r>
+        <w:rPr>
+          <w:sz w:val="24"/>
+          <w:szCs w:val="24"/>
+        </w:rPr>
+        <w:t>requires</w:t>
+      </w:r>
+      <w:r>
+        <w:rPr>
+          <w:sz w:val="24"/>
+          <w:szCs w:val="24"/>
+        </w:rPr>
+        <w:t xml:space="preserve"> doing lots of research into interesting</w:t>
+      </w:r>
+      <w:r>
+        <w:rPr>
+          <w:sz w:val="24"/>
+          <w:szCs w:val="24"/>
+        </w:rPr>
+        <w:t>, cutting edge</w:t>
+      </w:r>
+      <w:r>
+        <w:rPr>
+          <w:sz w:val="24"/>
+          <w:szCs w:val="24"/>
+        </w:rPr>
+        <w:t xml:space="preserve"> companies</w:t>
+      </w:r>
+      <w:r>
+        <w:rPr>
+          <w:sz w:val="24"/>
+          <w:szCs w:val="24"/>
+        </w:rPr>
+        <w:t xml:space="preserve"> and their technologies. </w:t>
+      </w:r>
+      <w:r>
+        <w:rPr>
+          <w:sz w:val="24"/>
+          <w:szCs w:val="24"/>
+        </w:rPr>
+        <w:t>I have found that this hobby gives me a much more</w:t>
+      </w:r>
+      <w:r>
+        <w:rPr>
+          <w:sz w:val="24"/>
+          <w:szCs w:val="24"/>
+        </w:rPr>
+        <w:t xml:space="preserve"> hopeful </w:t>
+      </w:r>
+      <w:r>
+        <w:rPr>
+          <w:sz w:val="24"/>
+          <w:szCs w:val="24"/>
+        </w:rPr>
+        <w:t xml:space="preserve">outlook on the world, as it provides me with a clearer picture of some of the technological advancements that may help lessen or overcome a number of the worlds key problems.  </w:t>
+      </w:r>
+    </w:p>
+    <w:p>
+      <w:pPr>
+        <w:rPr>
+          <w:sz w:val="24"/>
+          <w:szCs w:val="24"/>
+        </w:rPr>
+      </w:pPr>
+      <w:r>
+        <w:rPr>
+          <w:sz w:val="24"/>
+          <w:szCs w:val="24"/>
+        </w:rPr>
+        <w:t>M</w:t>
+      </w:r>
+      <w:r>
+        <w:rPr>
+          <w:sz w:val="24"/>
+          <w:szCs w:val="24"/>
+        </w:rPr>
+        <w:t>any of my friends have gained an interest in investing as well</w:t>
+      </w:r>
+      <w:r>
+        <w:rPr>
+          <w:sz w:val="24"/>
+          <w:szCs w:val="24"/>
+        </w:rPr>
+        <w:t>, b</w:t>
+      </w:r>
+      <w:r>
+        <w:rPr>
+          <w:sz w:val="24"/>
+          <w:szCs w:val="24"/>
+        </w:rPr>
+        <w:t>uoyed by greater accessibility to trading platforms,</w:t>
+      </w:r>
+      <w:r>
+        <w:rPr>
+          <w:sz w:val="24"/>
+          <w:szCs w:val="24"/>
+        </w:rPr>
+        <w:t xml:space="preserve"> a parabolic stock market, low interest rates,</w:t>
+      </w:r>
+      <w:r>
+        <w:rPr>
+          <w:sz w:val="24"/>
+          <w:szCs w:val="24"/>
+        </w:rPr>
+        <w:t xml:space="preserve"> </w:t>
+      </w:r>
+      <w:r>
+        <w:rPr>
+          <w:sz w:val="24"/>
+          <w:szCs w:val="24"/>
+        </w:rPr>
+        <w:t>easier</w:t>
+      </w:r>
+      <w:r>
+        <w:rPr>
+          <w:sz w:val="24"/>
+          <w:szCs w:val="24"/>
+        </w:rPr>
+        <w:t xml:space="preserve"> access to </w:t>
+      </w:r>
+      <w:r>
+        <w:rPr>
+          <w:sz w:val="24"/>
+          <w:szCs w:val="24"/>
+        </w:rPr>
+        <w:t xml:space="preserve">trusted information and </w:t>
+      </w:r>
+      <w:r>
+        <w:rPr>
+          <w:sz w:val="24"/>
+          <w:szCs w:val="24"/>
+        </w:rPr>
+        <w:t xml:space="preserve">also </w:t>
+      </w:r>
+      <w:r>
+        <w:rPr>
+          <w:sz w:val="24"/>
+          <w:szCs w:val="24"/>
+        </w:rPr>
+        <w:t xml:space="preserve">by having a friend </w:t>
+      </w:r>
+      <w:r>
+        <w:rPr>
+          <w:sz w:val="24"/>
+          <w:szCs w:val="24"/>
+        </w:rPr>
+        <w:t xml:space="preserve">(myself) </w:t>
+      </w:r>
+      <w:r>
+        <w:rPr>
+          <w:sz w:val="24"/>
+          <w:szCs w:val="24"/>
+        </w:rPr>
+        <w:t>who can help guide them through the initial steps</w:t>
+      </w:r>
+      <w:r>
+        <w:rPr>
+          <w:sz w:val="24"/>
+          <w:szCs w:val="24"/>
+        </w:rPr>
+        <w:t xml:space="preserve"> that need to be taken</w:t>
+      </w:r>
+      <w:r>
+        <w:rPr>
+          <w:sz w:val="24"/>
+          <w:szCs w:val="24"/>
+        </w:rPr>
+        <w:t>.</w:t>
+      </w:r>
+    </w:p>
+    <w:p>
+      <w:pPr>
+        <w:rPr>
+          <w:sz w:val="24"/>
+          <w:szCs w:val="24"/>
+        </w:rPr>
+      </w:pPr>
+      <w:r>
+        <w:rPr>
+          <w:sz w:val="24"/>
+          <w:szCs w:val="24"/>
+        </w:rPr>
+        <w:t xml:space="preserve">As I treat </w:t>
+      </w:r>
+      <w:r>
+        <w:rPr>
+          <w:sz w:val="24"/>
+          <w:szCs w:val="24"/>
+        </w:rPr>
+        <w:t xml:space="preserve">the studying of these </w:t>
+      </w:r>
+      <w:r>
+        <w:rPr>
+          <w:sz w:val="24"/>
+          <w:szCs w:val="24"/>
+        </w:rPr>
+        <w:t>companies</w:t>
+      </w:r>
+      <w:r>
+        <w:rPr>
+          <w:sz w:val="24"/>
+          <w:szCs w:val="24"/>
+        </w:rPr>
+        <w:t xml:space="preserve"> and their technologies </w:t>
+      </w:r>
+      <w:r>
+        <w:rPr>
+          <w:sz w:val="24"/>
+          <w:szCs w:val="24"/>
+        </w:rPr>
+        <w:t xml:space="preserve">as a hobby I spend a large amount of time researching across different websites and applications. If I find anything that </w:t>
+      </w:r>
+      <w:r>
+        <w:rPr>
+          <w:sz w:val="24"/>
+          <w:szCs w:val="24"/>
+        </w:rPr>
+        <w:t xml:space="preserve">I think </w:t>
+      </w:r>
+      <w:r>
+        <w:rPr>
+          <w:sz w:val="24"/>
+          <w:szCs w:val="24"/>
+        </w:rPr>
+        <w:t>may be of interest I will post it in a group chat, as will</w:t>
+      </w:r>
+      <w:r>
+        <w:rPr>
+          <w:sz w:val="24"/>
+          <w:szCs w:val="24"/>
+        </w:rPr>
+        <w:t xml:space="preserve"> any of the </w:t>
+      </w:r>
+      <w:r>
+        <w:rPr>
+          <w:sz w:val="24"/>
+          <w:szCs w:val="24"/>
+        </w:rPr>
+        <w:t xml:space="preserve">other participants. </w:t>
+      </w:r>
+    </w:p>
+    <w:p>
+      <w:pPr>
+        <w:rPr>
+          <w:sz w:val="24"/>
+          <w:szCs w:val="24"/>
+        </w:rPr>
+      </w:pPr>
+    </w:p>
+    <w:p>
+      <w:pPr>
+        <w:rPr>
+          <w:b/>
+          <w:bCs/>
+          <w:sz w:val="28"/>
+          <w:szCs w:val="28"/>
+        </w:rPr>
+      </w:pPr>
+      <w:r>
+        <w:rPr>
+          <w:b/>
+          <w:bCs/>
+          <w:sz w:val="28"/>
+          <w:szCs w:val="28"/>
+        </w:rPr>
+        <w:t>Problem Description</w:t>
+      </w:r>
+    </w:p>
+    <w:p>
+      <w:pPr>
+        <w:rPr>
+          <w:sz w:val="24"/>
+          <w:szCs w:val="24"/>
+        </w:rPr>
+      </w:pPr>
+      <w:r>
+        <w:rPr>
+          <w:sz w:val="24"/>
+          <w:szCs w:val="24"/>
+        </w:rPr>
+        <w:t xml:space="preserve">The </w:t>
+      </w:r>
+      <w:r>
+        <w:rPr>
+          <w:sz w:val="24"/>
+          <w:szCs w:val="24"/>
+        </w:rPr>
+        <w:t xml:space="preserve">current </w:t>
+      </w:r>
+      <w:r>
+        <w:rPr>
+          <w:sz w:val="24"/>
+          <w:szCs w:val="24"/>
+        </w:rPr>
+        <w:t>system we use is</w:t>
+      </w:r>
+      <w:r>
+        <w:rPr>
+          <w:sz w:val="24"/>
+          <w:szCs w:val="24"/>
+        </w:rPr>
+        <w:t xml:space="preserve"> a </w:t>
+      </w:r>
+      <w:r>
+        <w:rPr>
+          <w:sz w:val="24"/>
+          <w:szCs w:val="24"/>
+        </w:rPr>
+        <w:t>group chat</w:t>
+      </w:r>
+      <w:r>
+        <w:rPr>
+          <w:sz w:val="24"/>
+          <w:szCs w:val="24"/>
+        </w:rPr>
+        <w:t xml:space="preserve"> </w:t>
+      </w:r>
+      <w:r>
+        <w:rPr>
+          <w:sz w:val="24"/>
+          <w:szCs w:val="24"/>
+        </w:rPr>
+        <w:t>via</w:t>
+      </w:r>
+      <w:r>
+        <w:rPr>
+          <w:sz w:val="24"/>
+          <w:szCs w:val="24"/>
+        </w:rPr>
+        <w:t xml:space="preserve"> WhatsApp which</w:t>
+      </w:r>
+      <w:r>
+        <w:rPr>
+          <w:sz w:val="24"/>
+          <w:szCs w:val="24"/>
+        </w:rPr>
+        <w:t xml:space="preserve"> allows for people to post links to resources</w:t>
+      </w:r>
+      <w:r>
+        <w:rPr>
+          <w:sz w:val="24"/>
+          <w:szCs w:val="24"/>
+        </w:rPr>
+        <w:t xml:space="preserve"> and comments</w:t>
+      </w:r>
+      <w:r>
+        <w:rPr>
+          <w:sz w:val="24"/>
+          <w:szCs w:val="24"/>
+        </w:rPr>
+        <w:t xml:space="preserve">. </w:t>
+      </w:r>
+      <w:r>
+        <w:rPr>
+          <w:sz w:val="24"/>
+          <w:szCs w:val="24"/>
+        </w:rPr>
+        <w:t>The</w:t>
+      </w:r>
+      <w:r>
+        <w:rPr>
+          <w:sz w:val="24"/>
+          <w:szCs w:val="24"/>
+        </w:rPr>
+        <w:t xml:space="preserve"> absence of </w:t>
+      </w:r>
+      <w:r>
+        <w:rPr>
+          <w:sz w:val="24"/>
+          <w:szCs w:val="24"/>
+        </w:rPr>
+        <w:t>any further functionality and the rigid,</w:t>
+      </w:r>
+      <w:r>
+        <w:rPr>
+          <w:sz w:val="24"/>
+          <w:szCs w:val="24"/>
+        </w:rPr>
+        <w:t xml:space="preserve"> consistent structure to the </w:t>
+      </w:r>
+      <w:r>
+        <w:rPr>
+          <w:sz w:val="24"/>
+          <w:szCs w:val="24"/>
+        </w:rPr>
+        <w:t>messages</w:t>
+      </w:r>
+      <w:r>
+        <w:rPr>
+          <w:sz w:val="24"/>
+          <w:szCs w:val="24"/>
+        </w:rPr>
+        <w:t xml:space="preserve"> creates a messy thread of information</w:t>
+      </w:r>
+      <w:r>
+        <w:rPr>
+          <w:sz w:val="24"/>
+          <w:szCs w:val="24"/>
+        </w:rPr>
+        <w:t xml:space="preserve"> that can be troublesome to track down old messages and links</w:t>
+      </w:r>
+      <w:r>
+        <w:rPr>
+          <w:sz w:val="24"/>
+          <w:szCs w:val="24"/>
+        </w:rPr>
+        <w:t xml:space="preserve">. </w:t>
+      </w:r>
+      <w:r>
+        <w:rPr>
+          <w:sz w:val="24"/>
+          <w:szCs w:val="24"/>
+        </w:rPr>
+        <w:t>This</w:t>
+      </w:r>
+      <w:r>
+        <w:rPr>
+          <w:sz w:val="24"/>
+          <w:szCs w:val="24"/>
+        </w:rPr>
+        <w:t xml:space="preserve"> also makes it challenging to have more than one </w:t>
+      </w:r>
+      <w:r>
+        <w:rPr>
+          <w:sz w:val="24"/>
+          <w:szCs w:val="24"/>
+        </w:rPr>
+        <w:t>stream of communication at once</w:t>
+      </w:r>
+      <w:r>
+        <w:rPr>
+          <w:sz w:val="24"/>
+          <w:szCs w:val="24"/>
+        </w:rPr>
+        <w:t xml:space="preserve">. </w:t>
+      </w:r>
+    </w:p>
+    <w:p>
+      <w:pPr>
+        <w:rPr>
+          <w:sz w:val="24"/>
+          <w:szCs w:val="24"/>
+        </w:rPr>
+      </w:pPr>
+      <w:r>
+        <w:rPr>
+          <w:sz w:val="24"/>
+          <w:szCs w:val="24"/>
+        </w:rPr>
+        <w:t xml:space="preserve">Over multiple years myself and friends have used </w:t>
+      </w:r>
+      <w:r>
+        <w:rPr>
+          <w:sz w:val="24"/>
+          <w:szCs w:val="24"/>
+        </w:rPr>
+        <w:t>a long list of different apps</w:t>
+      </w:r>
+      <w:r>
+        <w:rPr>
+          <w:sz w:val="24"/>
+          <w:szCs w:val="24"/>
+        </w:rPr>
+        <w:t xml:space="preserve"> and websites that act as great forums for communication however none have suited us perfectly in their layout, their level of personalisation and </w:t>
+      </w:r>
+      <w:r>
+        <w:rPr>
+          <w:sz w:val="24"/>
+          <w:szCs w:val="24"/>
+        </w:rPr>
+        <w:t xml:space="preserve">their trustworthiness as </w:t>
+      </w:r>
+      <w:r>
+        <w:rPr>
+          <w:sz w:val="24"/>
+          <w:szCs w:val="24"/>
+        </w:rPr>
+        <w:t xml:space="preserve">they </w:t>
+      </w:r>
+      <w:r>
+        <w:rPr>
+          <w:sz w:val="24"/>
+          <w:szCs w:val="24"/>
+        </w:rPr>
+        <w:t>are generally home</w:t>
+      </w:r>
+      <w:r>
+        <w:rPr>
+          <w:sz w:val="24"/>
+          <w:szCs w:val="24"/>
+        </w:rPr>
+        <w:t xml:space="preserve"> scammers and </w:t>
+      </w:r>
+      <w:r>
+        <w:rPr>
+          <w:sz w:val="24"/>
+          <w:szCs w:val="24"/>
+        </w:rPr>
+        <w:t xml:space="preserve">dishonest </w:t>
+      </w:r>
+      <w:r>
+        <w:rPr>
+          <w:sz w:val="24"/>
+          <w:szCs w:val="24"/>
+        </w:rPr>
+        <w:t xml:space="preserve">individuals </w:t>
+      </w:r>
+      <w:r>
+        <w:rPr>
+          <w:sz w:val="24"/>
+          <w:szCs w:val="24"/>
+        </w:rPr>
+        <w:t>posting falsehoods and spam.</w:t>
+      </w:r>
+      <w:r>
+        <w:rPr>
+          <w:sz w:val="24"/>
+          <w:szCs w:val="24"/>
+        </w:rPr>
+        <w:t xml:space="preserve"> This is a problem as it is less efficient to for busier individuals or less educated individuals </w:t>
+      </w:r>
+      <w:r>
+        <w:rPr>
+          <w:sz w:val="24"/>
+          <w:szCs w:val="24"/>
+        </w:rPr>
+        <w:t>to personally</w:t>
+      </w:r>
+      <w:r>
+        <w:rPr>
+          <w:sz w:val="24"/>
+          <w:szCs w:val="24"/>
+        </w:rPr>
+        <w:t xml:space="preserve"> through the </w:t>
+      </w:r>
+      <w:r>
+        <w:rPr>
+          <w:sz w:val="24"/>
+          <w:szCs w:val="24"/>
+        </w:rPr>
+        <w:lastRenderedPageBreak/>
+        <w:t xml:space="preserve">limitless information streams and resources that are created everyday, and when not in a safe trustworthy space it can be even harder to distinguish fact from fiction. </w:t>
+      </w:r>
+    </w:p>
+    <w:p>
+      <w:pPr>
+        <w:rPr>
+          <w:sz w:val="24"/>
+          <w:szCs w:val="24"/>
+        </w:rPr>
+      </w:pPr>
+    </w:p>
+    <w:p>
+      <w:pPr>
+        <w:rPr>
+          <w:b/>
+          <w:bCs/>
+          <w:sz w:val="28"/>
+          <w:szCs w:val="28"/>
+        </w:rPr>
+      </w:pPr>
+      <w:r>
+        <w:rPr>
+          <w:b/>
+          <w:bCs/>
+          <w:sz w:val="28"/>
+          <w:szCs w:val="28"/>
+        </w:rPr>
+        <w:t>My Proposed Solution</w:t>
+      </w:r>
+      <w:r>
+        <w:rPr>
+          <w:b/>
+          <w:bCs/>
+          <w:sz w:val="28"/>
+          <w:szCs w:val="28"/>
+          <w:highlight w:val="yellow"/>
+        </w:rPr>
+        <w:t xml:space="preserve">*This </w:t>
+      </w:r>
+      <w:r>
+        <w:rPr>
+          <w:b/>
+          <w:bCs/>
+          <w:sz w:val="28"/>
+          <w:szCs w:val="28"/>
+          <w:highlight w:val="yellow"/>
+        </w:rPr>
+        <w:t>will</w:t>
+      </w:r>
+      <w:r>
+        <w:rPr>
+          <w:b/>
+          <w:bCs/>
+          <w:sz w:val="28"/>
+          <w:szCs w:val="28"/>
+          <w:highlight w:val="yellow"/>
+        </w:rPr>
+        <w:t xml:space="preserve"> need to be reread and written better</w:t>
+      </w:r>
+      <w:r>
+        <w:rPr>
+          <w:b/>
+          <w:bCs/>
+          <w:sz w:val="28"/>
+          <w:szCs w:val="28"/>
+          <w:highlight w:val="yellow"/>
+        </w:rPr>
+        <w:t xml:space="preserve">, filled out a </w:t>
+      </w:r>
+      <w:proofErr w:type="spellStart"/>
+      <w:r>
+        <w:rPr>
+          <w:b/>
+          <w:bCs/>
+          <w:sz w:val="28"/>
+          <w:szCs w:val="28"/>
+          <w:highlight w:val="yellow"/>
+        </w:rPr>
+        <w:t>lil</w:t>
+      </w:r>
+      <w:proofErr w:type="spellEnd"/>
+      <w:r>
+        <w:rPr>
+          <w:b/>
+          <w:bCs/>
+          <w:sz w:val="28"/>
+          <w:szCs w:val="28"/>
+          <w:highlight w:val="yellow"/>
+        </w:rPr>
+        <w:t xml:space="preserve"> more probably as the reader will need to be able to fully understand the exact details of the </w:t>
+      </w:r>
+      <w:r>
+        <w:rPr>
+          <w:b/>
+          <w:bCs/>
+          <w:sz w:val="28"/>
+          <w:szCs w:val="28"/>
+          <w:highlight w:val="yellow"/>
+        </w:rPr>
+        <w:t>solution</w:t>
+      </w:r>
+      <w:r>
+        <w:rPr>
+          <w:b/>
+          <w:bCs/>
+          <w:sz w:val="28"/>
+          <w:szCs w:val="28"/>
+          <w:highlight w:val="yellow"/>
+        </w:rPr>
+        <w:t>*</w:t>
+      </w:r>
+      <w:r>
+        <w:rPr>
+          <w:b/>
+          <w:bCs/>
+          <w:sz w:val="28"/>
+          <w:szCs w:val="28"/>
+          <w:highlight w:val="yellow"/>
+        </w:rPr>
+        <w:t>Maybe think on this a little more and return (also maybe talk to tutor)</w:t>
+      </w:r>
+    </w:p>
+    <w:p>
+      <w:pPr>
+        <w:rPr>
+          <w:sz w:val="24"/>
+          <w:szCs w:val="24"/>
+        </w:rPr>
+      </w:pPr>
+      <w:r>
+        <w:rPr>
+          <w:sz w:val="24"/>
+          <w:szCs w:val="24"/>
+          <w:highlight w:val="yellow"/>
+        </w:rPr>
+        <w:t>&gt;</w:t>
+      </w:r>
+      <w:r>
+        <w:rPr>
+          <w:sz w:val="24"/>
+          <w:szCs w:val="24"/>
+        </w:rPr>
+        <w:t>To create a</w:t>
+      </w:r>
+      <w:r>
+        <w:rPr>
+          <w:sz w:val="24"/>
+          <w:szCs w:val="24"/>
+        </w:rPr>
+        <w:t xml:space="preserve"> relatively</w:t>
+      </w:r>
+      <w:r>
+        <w:rPr>
+          <w:sz w:val="24"/>
+          <w:szCs w:val="24"/>
+        </w:rPr>
+        <w:t xml:space="preserve"> simple, invite only</w:t>
+      </w:r>
+      <w:r>
+        <w:rPr>
+          <w:sz w:val="24"/>
+          <w:szCs w:val="24"/>
+        </w:rPr>
+        <w:t xml:space="preserve"> </w:t>
+      </w:r>
+      <w:r>
+        <w:rPr>
+          <w:sz w:val="24"/>
+          <w:szCs w:val="24"/>
+        </w:rPr>
+        <w:t>java based android application</w:t>
+      </w:r>
+      <w:r>
+        <w:rPr>
+          <w:sz w:val="24"/>
+          <w:szCs w:val="24"/>
+        </w:rPr>
+        <w:t xml:space="preserve"> </w:t>
+      </w:r>
+      <w:r>
+        <w:rPr>
+          <w:sz w:val="24"/>
+          <w:szCs w:val="24"/>
+        </w:rPr>
+        <w:t>that</w:t>
+      </w:r>
+      <w:r>
+        <w:rPr>
+          <w:sz w:val="24"/>
+          <w:szCs w:val="24"/>
+        </w:rPr>
+        <w:t xml:space="preserve"> </w:t>
+      </w:r>
+      <w:r>
+        <w:rPr>
+          <w:sz w:val="24"/>
+          <w:szCs w:val="24"/>
+        </w:rPr>
+        <w:t xml:space="preserve">allows for the dissemination of </w:t>
+      </w:r>
+      <w:r>
+        <w:rPr>
+          <w:sz w:val="24"/>
+          <w:szCs w:val="24"/>
+        </w:rPr>
+        <w:t>news</w:t>
+      </w:r>
+      <w:r>
+        <w:rPr>
+          <w:sz w:val="24"/>
+          <w:szCs w:val="24"/>
+        </w:rPr>
+        <w:t xml:space="preserve"> and</w:t>
+      </w:r>
+      <w:r>
+        <w:rPr>
+          <w:sz w:val="24"/>
+          <w:szCs w:val="24"/>
+        </w:rPr>
+        <w:t xml:space="preserve"> rumours within a more trustworthy and customisable application</w:t>
+      </w:r>
+      <w:r>
+        <w:rPr>
+          <w:sz w:val="24"/>
+          <w:szCs w:val="24"/>
+        </w:rPr>
+        <w:t>. The application will only be available to a select group of individuals and will require registration and the creation a basic profile</w:t>
+      </w:r>
+      <w:r>
+        <w:rPr>
+          <w:sz w:val="24"/>
+          <w:szCs w:val="24"/>
+        </w:rPr>
+        <w:t>, the application</w:t>
+      </w:r>
+      <w:r>
+        <w:rPr>
+          <w:sz w:val="24"/>
+          <w:szCs w:val="24"/>
+        </w:rPr>
+        <w:t xml:space="preserve"> will </w:t>
+      </w:r>
+      <w:r>
+        <w:rPr>
+          <w:sz w:val="24"/>
+          <w:szCs w:val="24"/>
+        </w:rPr>
+        <w:t xml:space="preserve">then require login details </w:t>
+      </w:r>
+      <w:r>
+        <w:rPr>
+          <w:sz w:val="24"/>
+          <w:szCs w:val="24"/>
+        </w:rPr>
+        <w:t xml:space="preserve">to access. </w:t>
+      </w:r>
+    </w:p>
+    <w:p>
+      <w:pPr>
+        <w:rPr>
+          <w:sz w:val="24"/>
+          <w:szCs w:val="24"/>
+        </w:rPr>
+      </w:pPr>
+      <w:r>
+        <w:rPr>
+          <w:sz w:val="24"/>
+          <w:szCs w:val="24"/>
+        </w:rPr>
+        <w:t>The structure of the app will consist of a main thread of user made posts and an area for discussion. Users must be able to create their own posts</w:t>
+      </w:r>
+      <w:r>
+        <w:rPr>
+          <w:sz w:val="24"/>
+          <w:szCs w:val="24"/>
+        </w:rPr>
+        <w:t xml:space="preserve">, making sure to follow </w:t>
+      </w:r>
+      <w:r>
+        <w:rPr>
+          <w:sz w:val="24"/>
+          <w:szCs w:val="24"/>
+        </w:rPr>
+        <w:t>a strict and consistent</w:t>
+      </w:r>
+      <w:r>
+        <w:rPr>
+          <w:sz w:val="24"/>
+          <w:szCs w:val="24"/>
+        </w:rPr>
+        <w:t xml:space="preserve"> layout of inputs that include different </w:t>
+      </w:r>
+      <w:r>
+        <w:rPr>
+          <w:sz w:val="24"/>
+          <w:szCs w:val="24"/>
+        </w:rPr>
+        <w:t xml:space="preserve">identifying </w:t>
+      </w:r>
+      <w:r>
+        <w:rPr>
+          <w:sz w:val="24"/>
+          <w:szCs w:val="24"/>
+        </w:rPr>
+        <w:t>tags</w:t>
+      </w:r>
+      <w:r>
+        <w:rPr>
+          <w:sz w:val="24"/>
+          <w:szCs w:val="24"/>
+        </w:rPr>
+        <w:t>. The tags will</w:t>
+      </w:r>
+      <w:r>
+        <w:rPr>
+          <w:sz w:val="24"/>
+          <w:szCs w:val="24"/>
+        </w:rPr>
+        <w:t xml:space="preserve"> specifi</w:t>
+      </w:r>
+      <w:r>
+        <w:rPr>
+          <w:sz w:val="24"/>
+          <w:szCs w:val="24"/>
+        </w:rPr>
+        <w:t>c</w:t>
+      </w:r>
+      <w:r>
+        <w:rPr>
+          <w:sz w:val="24"/>
+          <w:szCs w:val="24"/>
+        </w:rPr>
+        <w:t xml:space="preserve"> what company, sector and what ki</w:t>
+      </w:r>
+      <w:r>
+        <w:rPr>
+          <w:sz w:val="24"/>
+          <w:szCs w:val="24"/>
+        </w:rPr>
+        <w:t>n</w:t>
+      </w:r>
+      <w:r>
+        <w:rPr>
+          <w:sz w:val="24"/>
+          <w:szCs w:val="24"/>
+        </w:rPr>
+        <w:t>d of information is being posted (for example financial results or social media rumours)</w:t>
+      </w:r>
+      <w:r>
+        <w:rPr>
+          <w:sz w:val="24"/>
+          <w:szCs w:val="24"/>
+        </w:rPr>
+        <w:t>.</w:t>
+      </w:r>
+      <w:r>
+        <w:rPr>
+          <w:sz w:val="24"/>
+          <w:szCs w:val="24"/>
+          <w:highlight w:val="yellow"/>
+        </w:rPr>
+        <w:t xml:space="preserve"> </w:t>
+      </w:r>
+      <w:r>
+        <w:rPr>
+          <w:sz w:val="24"/>
+          <w:szCs w:val="24"/>
+          <w:highlight w:val="yellow"/>
+        </w:rPr>
+        <w:t xml:space="preserve">&lt; Elaborate here once tutor </w:t>
+      </w:r>
+      <w:proofErr w:type="spellStart"/>
+      <w:r>
+        <w:rPr>
+          <w:sz w:val="24"/>
+          <w:szCs w:val="24"/>
+          <w:highlight w:val="yellow"/>
+        </w:rPr>
+        <w:t>mesahes</w:t>
+      </w:r>
+      <w:proofErr w:type="spellEnd"/>
+      <w:r>
+        <w:rPr>
+          <w:sz w:val="24"/>
+          <w:szCs w:val="24"/>
+          <w:highlight w:val="yellow"/>
+        </w:rPr>
+        <w:t xml:space="preserve"> you on the scope needed</w:t>
+      </w:r>
+    </w:p>
+    <w:p>
+      <w:pPr>
+        <w:rPr>
+          <w:sz w:val="24"/>
+          <w:szCs w:val="24"/>
+        </w:rPr>
+      </w:pPr>
+      <w:r>
+        <w:rPr>
+          <w:sz w:val="24"/>
+          <w:szCs w:val="24"/>
+        </w:rPr>
+        <w:t>To put it simply this application will be a safer</w:t>
+      </w:r>
+      <w:r>
+        <w:rPr>
+          <w:sz w:val="24"/>
+          <w:szCs w:val="24"/>
+        </w:rPr>
+        <w:t xml:space="preserve"> and </w:t>
+      </w:r>
+      <w:r>
+        <w:rPr>
+          <w:sz w:val="24"/>
+          <w:szCs w:val="24"/>
+        </w:rPr>
+        <w:t xml:space="preserve">simpler </w:t>
+      </w:r>
+      <w:r>
+        <w:rPr>
+          <w:sz w:val="24"/>
+          <w:szCs w:val="24"/>
+        </w:rPr>
+        <w:t xml:space="preserve">alternative to </w:t>
+      </w:r>
+      <w:r>
+        <w:rPr>
+          <w:sz w:val="24"/>
+          <w:szCs w:val="24"/>
+        </w:rPr>
+        <w:t xml:space="preserve">all </w:t>
+      </w:r>
+      <w:r>
+        <w:rPr>
+          <w:sz w:val="24"/>
+          <w:szCs w:val="24"/>
+        </w:rPr>
+        <w:t xml:space="preserve">current applications </w:t>
+      </w:r>
+      <w:r>
+        <w:rPr>
+          <w:sz w:val="24"/>
+          <w:szCs w:val="24"/>
+        </w:rPr>
+        <w:t>available as it will be moderated by a trusted individual, myself. Overall it will be a hub of trusted information and trusted individuals sharing key news updates on anything and everything stock related, this makes the process of staying up to date on various developments related to companies, sectors and the stock market in total a lot more efficient as more individuals are sharing the leg work of gathering resources.</w:t>
+      </w:r>
+    </w:p>
+    <w:p>
+      <w:pPr>
+        <w:rPr>
+          <w:sz w:val="24"/>
+          <w:szCs w:val="24"/>
+        </w:rPr>
+      </w:pPr>
+      <w:r>
+        <w:rPr>
+          <w:sz w:val="24"/>
+          <w:szCs w:val="24"/>
+        </w:rPr>
+        <w:t>The choice of developing this application as my project perfectly aligns with the Software focus of the my degree</w:t>
+      </w:r>
+      <w:r>
+        <w:rPr>
+          <w:sz w:val="24"/>
+          <w:szCs w:val="24"/>
+        </w:rPr>
+        <w:t xml:space="preserve"> route</w:t>
+      </w:r>
+      <w:r>
+        <w:rPr>
+          <w:sz w:val="24"/>
+          <w:szCs w:val="24"/>
+        </w:rPr>
+        <w:t>.</w:t>
+      </w:r>
+    </w:p>
+    <w:p>
+      <w:pPr>
+        <w:rPr>
+          <w:sz w:val="24"/>
+          <w:szCs w:val="24"/>
+        </w:rPr>
+      </w:pPr>
+    </w:p>
+    <w:p>
+      <w:pPr>
+        <w:rPr>
+          <w:sz w:val="24"/>
+          <w:szCs w:val="24"/>
+        </w:rPr>
+      </w:pPr>
+    </w:p>
+    <w:p>
+      <w:pPr>
+        <w:rPr>
+          <w:b/>
+          <w:bCs/>
+          <w:sz w:val="24"/>
+          <w:szCs w:val="24"/>
+          <w:highlight w:val="yellow"/>
+        </w:rPr>
+      </w:pPr>
+      <w:r>
+        <w:rPr>
+          <w:b/>
+          <w:bCs/>
+          <w:sz w:val="24"/>
+          <w:szCs w:val="24"/>
+          <w:highlight w:val="yellow"/>
+        </w:rPr>
+        <w:t>Alternatives to my solution</w:t>
+      </w:r>
+      <w:r>
+        <w:rPr>
+          <w:b/>
+          <w:bCs/>
+          <w:sz w:val="24"/>
+          <w:szCs w:val="24"/>
+          <w:highlight w:val="yellow"/>
+        </w:rPr>
+        <w:t xml:space="preserve"> **Not sure if needed return after**</w:t>
+      </w:r>
+    </w:p>
+    <w:p>
+      <w:pPr>
+        <w:rPr>
+          <w:sz w:val="24"/>
+          <w:szCs w:val="24"/>
+          <w:highlight w:val="yellow"/>
+        </w:rPr>
+      </w:pPr>
+      <w:r>
+        <w:rPr>
+          <w:sz w:val="24"/>
+          <w:szCs w:val="24"/>
+          <w:highlight w:val="yellow"/>
+        </w:rPr>
+        <w:t>Continue using the my current set up, via WhatsApp</w:t>
+      </w:r>
+    </w:p>
+    <w:p>
+      <w:pPr>
+        <w:rPr>
+          <w:sz w:val="24"/>
+          <w:szCs w:val="24"/>
+          <w:highlight w:val="yellow"/>
+        </w:rPr>
+      </w:pPr>
+      <w:r>
+        <w:rPr>
+          <w:sz w:val="24"/>
+          <w:szCs w:val="24"/>
+          <w:highlight w:val="yellow"/>
+        </w:rPr>
+        <w:t>Use a different messaging app with more features</w:t>
+      </w:r>
+    </w:p>
+    <w:p>
+      <w:pPr>
+        <w:rPr>
+          <w:sz w:val="24"/>
+          <w:szCs w:val="24"/>
+          <w:highlight w:val="yellow"/>
+        </w:rPr>
+      </w:pPr>
+      <w:r>
+        <w:rPr>
+          <w:sz w:val="24"/>
+          <w:szCs w:val="24"/>
+          <w:highlight w:val="yellow"/>
+        </w:rPr>
+        <w:t>Use</w:t>
+      </w:r>
+      <w:r>
+        <w:rPr>
+          <w:sz w:val="24"/>
+          <w:szCs w:val="24"/>
+          <w:highlight w:val="yellow"/>
+        </w:rPr>
+        <w:t xml:space="preserve"> a</w:t>
+      </w:r>
+      <w:r>
+        <w:rPr>
+          <w:sz w:val="24"/>
+          <w:szCs w:val="24"/>
+          <w:highlight w:val="yellow"/>
+        </w:rPr>
+        <w:t xml:space="preserve"> more specific stock treading apps </w:t>
+      </w:r>
+    </w:p>
+    <w:p>
+      <w:pPr>
+        <w:rPr>
+          <w:sz w:val="24"/>
+          <w:szCs w:val="24"/>
+        </w:rPr>
+      </w:pPr>
+      <w:r>
+        <w:rPr>
+          <w:sz w:val="24"/>
+          <w:szCs w:val="24"/>
+          <w:highlight w:val="yellow"/>
+        </w:rPr>
+        <w:t>Create a private group a current mainstream social media platform</w:t>
+      </w:r>
+    </w:p>
+    <w:p>
+      <w:pPr>
+        <w:rPr>
+          <w:sz w:val="24"/>
+          <w:szCs w:val="24"/>
+        </w:rPr>
+      </w:pPr>
+    </w:p>
+    <w:p>
+      <w:pPr>
+        <w:rPr>
+          <w:b/>
+          <w:bCs/>
+          <w:sz w:val="24"/>
+          <w:szCs w:val="24"/>
+        </w:rPr>
+      </w:pPr>
+      <w:r>
+        <w:rPr>
+          <w:b/>
+          <w:bCs/>
+          <w:sz w:val="24"/>
+          <w:szCs w:val="24"/>
+        </w:rPr>
+        <w:t>Major Tasks and Subtasks</w:t>
+      </w:r>
+    </w:p>
+    <w:p>
+      <w:pPr>
+        <w:rPr>
+          <w:sz w:val="24"/>
+          <w:szCs w:val="24"/>
+        </w:rPr>
+      </w:pPr>
+      <w:r>
+        <w:rPr>
+          <w:sz w:val="24"/>
+          <w:szCs w:val="24"/>
+          <w:highlight w:val="yellow"/>
+        </w:rPr>
+        <w:lastRenderedPageBreak/>
+        <w:t xml:space="preserve">Maybe just need to type them here?( using bullet points </w:t>
+      </w:r>
+      <w:proofErr w:type="spellStart"/>
+      <w:r>
+        <w:rPr>
+          <w:sz w:val="24"/>
+          <w:szCs w:val="24"/>
+          <w:highlight w:val="yellow"/>
+        </w:rPr>
+        <w:t>ect</w:t>
+      </w:r>
+      <w:proofErr w:type="spellEnd"/>
+      <w:r>
+        <w:rPr>
+          <w:sz w:val="24"/>
+          <w:szCs w:val="24"/>
+          <w:highlight w:val="yellow"/>
+        </w:rPr>
+        <w:t xml:space="preserve"> ) and do </w:t>
+      </w:r>
+      <w:r>
+        <w:rPr>
+          <w:sz w:val="24"/>
+          <w:szCs w:val="24"/>
+        </w:rPr>
+        <w:t>Gantt in schedule section below?</w:t>
+      </w:r>
+    </w:p>
+    <w:p>
+      <w:pPr>
+        <w:rPr>
+          <w:b/>
+          <w:bCs/>
+          <w:sz w:val="24"/>
+          <w:szCs w:val="24"/>
+        </w:rPr>
+      </w:pPr>
+    </w:p>
+    <w:p>
+      <w:pPr>
+        <w:rPr>
+          <w:b/>
+          <w:bCs/>
+          <w:sz w:val="24"/>
+          <w:szCs w:val="24"/>
+        </w:rPr>
+      </w:pPr>
+      <w:r>
+        <w:rPr>
+          <w:b/>
+          <w:bCs/>
+          <w:sz w:val="24"/>
+          <w:szCs w:val="24"/>
+        </w:rPr>
+        <w:t>Life cycle model</w:t>
+      </w:r>
+      <w:r>
+        <w:rPr>
+          <w:b/>
+          <w:bCs/>
+          <w:sz w:val="24"/>
+          <w:szCs w:val="24"/>
+        </w:rPr>
+        <w:t xml:space="preserve"> and schedule</w:t>
+      </w:r>
+    </w:p>
+    <w:p>
+      <w:pPr>
+        <w:tabs>
+          <w:tab w:val="left" w:pos="1248"/>
+        </w:tabs>
+        <w:rPr>
+          <w:rFonts w:ascii="Arial" w:hAnsi="Arial" w:cs="Arial"/>
+          <w:b/>
+          <w:bCs/>
+          <w:color w:val="000000"/>
+          <w:sz w:val="21"/>
+          <w:szCs w:val="21"/>
+          <w:shd w:val="clear" w:color="auto" w:fill="FFFFFF"/>
+        </w:rPr>
+      </w:pPr>
+      <w:r>
+        <w:rPr>
+          <w:b/>
+          <w:bCs/>
+          <w:sz w:val="24"/>
+          <w:szCs w:val="24"/>
+        </w:rPr>
+        <w:tab/>
+      </w:r>
+      <w:r>
+        <w:rPr>
+          <w:rFonts w:ascii="Arial" w:hAnsi="Arial" w:cs="Arial"/>
+          <w:color w:val="000000"/>
+          <w:sz w:val="21"/>
+          <w:szCs w:val="21"/>
+          <w:highlight w:val="yellow"/>
+          <w:shd w:val="clear" w:color="auto" w:fill="FFFFFF"/>
+        </w:rPr>
+        <w:t>Weigh the relative strengths and weaknesses of the main alternatives in light of the distinctive features of your chosen topic. We suggest you consider using a table to present your evaluation of the different models</w:t>
+      </w:r>
+      <w:r>
+        <w:rPr>
+          <w:rFonts w:ascii="Arial" w:hAnsi="Arial" w:cs="Arial"/>
+          <w:b/>
+          <w:bCs/>
+          <w:color w:val="000000"/>
+          <w:sz w:val="21"/>
+          <w:szCs w:val="21"/>
+          <w:highlight w:val="yellow"/>
+          <w:shd w:val="clear" w:color="auto" w:fill="FFFFFF"/>
+        </w:rPr>
+        <w:t>.</w:t>
+      </w:r>
+      <w:r>
+        <w:rPr>
+          <w:rFonts w:ascii="Arial" w:hAnsi="Arial" w:cs="Arial"/>
+          <w:b/>
+          <w:bCs/>
+          <w:color w:val="000000"/>
+          <w:sz w:val="21"/>
+          <w:szCs w:val="21"/>
+          <w:highlight w:val="yellow"/>
+          <w:shd w:val="clear" w:color="auto" w:fill="FFFFFF"/>
+        </w:rPr>
+        <w:t xml:space="preserve"> – maybe adjust table relevant to this project??</w:t>
+      </w:r>
+      <w:r>
+        <w:rPr>
+          <w:rFonts w:ascii="Arial" w:hAnsi="Arial" w:cs="Arial"/>
+          <w:b/>
+          <w:bCs/>
+          <w:color w:val="000000"/>
+          <w:sz w:val="21"/>
+          <w:szCs w:val="21"/>
+          <w:shd w:val="clear" w:color="auto" w:fill="FFFFFF"/>
+        </w:rPr>
+        <w:t xml:space="preserve"> As they are currently only facts about the lifecycles</w:t>
+      </w:r>
+    </w:p>
+    <w:p>
+      <w:pPr>
+        <w:tabs>
+          <w:tab w:val="left" w:pos="1248"/>
+        </w:tabs>
+        <w:rPr>
+          <w:rFonts w:ascii="Arial" w:hAnsi="Arial" w:cs="Arial"/>
+          <w:b/>
+          <w:bCs/>
+          <w:color w:val="000000"/>
+          <w:sz w:val="21"/>
+          <w:szCs w:val="21"/>
+          <w:shd w:val="clear" w:color="auto" w:fill="FFFFFF"/>
+        </w:rPr>
+      </w:pPr>
+      <w:hyperlink r:id="rId7" w:history="1">
+        <w:r>
+          <w:rPr>
+            <w:rStyle w:val="Hyperlink"/>
+            <w:rFonts w:ascii="Arial" w:hAnsi="Arial" w:cs="Arial"/>
+            <w:sz w:val="21"/>
+            <w:szCs w:val="21"/>
+            <w:shd w:val="clear" w:color="auto" w:fill="FFFFFF"/>
+          </w:rPr>
+          <w:t>https://wadic.net/project-life-cycle-models-their-advantages-and-disadvantages/</w:t>
+        </w:r>
+      </w:hyperlink>
+      <w:r>
+        <w:rPr>
+          <w:rFonts w:ascii="Arial" w:hAnsi="Arial" w:cs="Arial"/>
+          <w:color w:val="000000"/>
+          <w:sz w:val="21"/>
+          <w:szCs w:val="21"/>
+          <w:shd w:val="clear" w:color="auto" w:fill="FFFFFF"/>
+        </w:rPr>
+        <w:t xml:space="preserve"> </w:t>
+      </w:r>
+      <w:r>
+        <w:rPr>
+          <w:rFonts w:ascii="Arial" w:hAnsi="Arial" w:cs="Arial"/>
+          <w:b/>
+          <w:bCs/>
+          <w:color w:val="000000"/>
+          <w:sz w:val="21"/>
+          <w:szCs w:val="21"/>
+          <w:highlight w:val="yellow"/>
+          <w:shd w:val="clear" w:color="auto" w:fill="FFFFFF"/>
+        </w:rPr>
+        <w:t>&lt;&lt;Delete after use</w:t>
+      </w:r>
+    </w:p>
+    <w:p>
+      <w:pPr>
+        <w:tabs>
+          <w:tab w:val="left" w:pos="1248"/>
+        </w:tabs>
+        <w:rPr>
+          <w:rFonts w:ascii="Arial" w:hAnsi="Arial" w:cs="Arial"/>
+          <w:color w:val="000000"/>
+          <w:sz w:val="21"/>
+          <w:szCs w:val="21"/>
+          <w:shd w:val="clear" w:color="auto" w:fill="FFFFFF"/>
+        </w:rPr>
+      </w:pPr>
+      <w:r>
+        <w:rPr>
+          <w:rFonts w:ascii="Arial" w:hAnsi="Arial" w:cs="Arial"/>
+          <w:color w:val="000000"/>
+          <w:sz w:val="21"/>
+          <w:szCs w:val="21"/>
+          <w:shd w:val="clear" w:color="auto" w:fill="FFFFFF"/>
+        </w:rPr>
+        <w:t xml:space="preserve"> </w:t>
+      </w:r>
+    </w:p>
+    <w:tbl>
+      <w:tblPr>
+        <w:tblStyle w:val="TableGrid"/>
+        <w:tblW w:w="0" w:type="auto"/>
+        <w:tblLook w:val="04A0" w:firstRow="1" w:lastRow="0" w:firstColumn="1" w:lastColumn="0" w:noHBand="0" w:noVBand="1"/>
+      </w:tblPr>
+      <w:tblGrid>
+        <w:gridCol w:w="3005"/>
+        <w:gridCol w:w="3005"/>
+        <w:gridCol w:w="3006"/>
+      </w:tblGrid>
+      <w:tr>
+        <w:tc>
+          <w:tcPr>
+            <w:tcW w:w="3005" w:type="dxa"/>
+            <w:shd w:val="clear" w:color="auto" w:fill="FFC000" w:themeFill="accent4"/>
+          </w:tcPr>
+          <w:p>
+            <w:pPr>
+              <w:tabs>
+                <w:tab w:val="left" w:pos="1248"/>
+              </w:tabs>
+              <w:jc w:val="center"/>
+              <w:rPr>
+                <w:b/>
+                <w:bCs/>
+                <w:sz w:val="24"/>
+                <w:szCs w:val="24"/>
+              </w:rPr>
+            </w:pPr>
+            <w:r>
+              <w:rPr>
+                <w:b/>
+                <w:bCs/>
+                <w:sz w:val="24"/>
+                <w:szCs w:val="24"/>
+              </w:rPr>
+              <w:t>Lifecycle Model</w:t>
+            </w:r>
+          </w:p>
+        </w:tc>
+        <w:tc>
+          <w:tcPr>
+            <w:tcW w:w="3005" w:type="dxa"/>
+            <w:shd w:val="clear" w:color="auto" w:fill="FFC000" w:themeFill="accent4"/>
+          </w:tcPr>
+          <w:p>
+            <w:pPr>
+              <w:tabs>
+                <w:tab w:val="left" w:pos="1248"/>
+              </w:tabs>
+              <w:jc w:val="center"/>
+              <w:rPr>
+                <w:b/>
+                <w:bCs/>
+                <w:sz w:val="24"/>
+                <w:szCs w:val="24"/>
+              </w:rPr>
+            </w:pPr>
+            <w:r>
+              <w:rPr>
+                <w:b/>
+                <w:bCs/>
+                <w:sz w:val="24"/>
+                <w:szCs w:val="24"/>
+              </w:rPr>
+              <w:t>Pro’s</w:t>
+            </w:r>
+          </w:p>
+        </w:tc>
+        <w:tc>
+          <w:tcPr>
+            <w:tcW w:w="3006" w:type="dxa"/>
+            <w:shd w:val="clear" w:color="auto" w:fill="FFC000" w:themeFill="accent4"/>
+          </w:tcPr>
+          <w:p>
+            <w:pPr>
+              <w:tabs>
+                <w:tab w:val="left" w:pos="1248"/>
+              </w:tabs>
+              <w:jc w:val="center"/>
+              <w:rPr>
+                <w:b/>
+                <w:bCs/>
+                <w:sz w:val="24"/>
+                <w:szCs w:val="24"/>
+              </w:rPr>
+            </w:pPr>
+            <w:r>
+              <w:rPr>
+                <w:b/>
+                <w:bCs/>
+                <w:sz w:val="24"/>
+                <w:szCs w:val="24"/>
+              </w:rPr>
+              <w:t>Con’s</w:t>
+            </w:r>
+          </w:p>
+        </w:tc>
+      </w:tr>
+      <w:tr>
+        <w:tc>
+          <w:tcPr>
+            <w:tcW w:w="3005" w:type="dxa"/>
+          </w:tcPr>
+          <w:p>
+            <w:pPr>
+              <w:tabs>
+                <w:tab w:val="left" w:pos="1248"/>
+              </w:tabs>
+              <w:rPr>
+                <w:sz w:val="24"/>
+                <w:szCs w:val="24"/>
+              </w:rPr>
+            </w:pPr>
+            <w:r>
+              <w:rPr>
+                <w:sz w:val="24"/>
+                <w:szCs w:val="24"/>
+              </w:rPr>
+              <w:t>Waterfall lifecycle</w:t>
+            </w:r>
+          </w:p>
+        </w:tc>
+        <w:tc>
+          <w:tcPr>
+            <w:tcW w:w="3005" w:type="dxa"/>
+          </w:tcPr>
+          <w:p>
+            <w:pPr>
+              <w:pStyle w:val="ListParagraph"/>
+              <w:numPr>
+                <w:ilvl w:val="0"/>
+                <w:numId w:val="1"/>
+              </w:numPr>
+              <w:tabs>
+                <w:tab w:val="left" w:pos="1248"/>
+              </w:tabs>
+              <w:rPr>
+                <w:sz w:val="24"/>
+                <w:szCs w:val="24"/>
+              </w:rPr>
+            </w:pPr>
+            <w:r>
+              <w:rPr>
+                <w:sz w:val="24"/>
+                <w:szCs w:val="24"/>
+              </w:rPr>
+              <w:t>Suits a Project where the numbers of stakeholders are limited</w:t>
+            </w:r>
+          </w:p>
+          <w:p>
+            <w:pPr>
+              <w:pStyle w:val="ListParagraph"/>
+              <w:numPr>
+                <w:ilvl w:val="0"/>
+                <w:numId w:val="1"/>
+              </w:numPr>
+              <w:tabs>
+                <w:tab w:val="left" w:pos="1248"/>
+              </w:tabs>
+              <w:rPr>
+                <w:sz w:val="24"/>
+                <w:szCs w:val="24"/>
+              </w:rPr>
+            </w:pPr>
+            <w:r>
+              <w:rPr>
+                <w:sz w:val="24"/>
+                <w:szCs w:val="24"/>
+              </w:rPr>
+              <w:t>Has a easily understandable</w:t>
+            </w:r>
+            <w:r>
+              <w:rPr>
+                <w:sz w:val="24"/>
+                <w:szCs w:val="24"/>
+              </w:rPr>
+              <w:t xml:space="preserve"> sequential </w:t>
+            </w:r>
+            <w:r>
+              <w:rPr>
+                <w:sz w:val="24"/>
+                <w:szCs w:val="24"/>
+              </w:rPr>
+              <w:t>structured approach</w:t>
+            </w:r>
+          </w:p>
+          <w:p>
+            <w:pPr>
+              <w:pStyle w:val="ListParagraph"/>
+              <w:numPr>
+                <w:ilvl w:val="0"/>
+                <w:numId w:val="1"/>
+              </w:numPr>
+              <w:tabs>
+                <w:tab w:val="left" w:pos="1248"/>
+              </w:tabs>
+              <w:rPr>
+                <w:sz w:val="24"/>
+                <w:szCs w:val="24"/>
+              </w:rPr>
+            </w:pPr>
+            <w:r>
+              <w:rPr>
+                <w:sz w:val="24"/>
+                <w:szCs w:val="24"/>
+              </w:rPr>
+              <w:t xml:space="preserve">Best a project with clearly define </w:t>
+            </w:r>
+            <w:r>
+              <w:rPr>
+                <w:sz w:val="24"/>
+                <w:szCs w:val="24"/>
+              </w:rPr>
+              <w:t>requirements</w:t>
+            </w:r>
+          </w:p>
+        </w:tc>
+        <w:tc>
+          <w:tcPr>
+            <w:tcW w:w="3006" w:type="dxa"/>
+          </w:tcPr>
+          <w:p>
+            <w:pPr>
+              <w:pStyle w:val="ListParagraph"/>
+              <w:numPr>
+                <w:ilvl w:val="0"/>
+                <w:numId w:val="1"/>
+              </w:numPr>
+              <w:tabs>
+                <w:tab w:val="left" w:pos="1248"/>
+              </w:tabs>
+              <w:rPr>
+                <w:sz w:val="24"/>
+                <w:szCs w:val="24"/>
+              </w:rPr>
+            </w:pPr>
+            <w:r>
+              <w:rPr>
+                <w:sz w:val="24"/>
+                <w:szCs w:val="24"/>
+              </w:rPr>
+              <w:t>Structured in a way that there is no going back</w:t>
+            </w:r>
+          </w:p>
+          <w:p>
+            <w:pPr>
+              <w:pStyle w:val="ListParagraph"/>
+              <w:numPr>
+                <w:ilvl w:val="0"/>
+                <w:numId w:val="1"/>
+              </w:numPr>
+              <w:tabs>
+                <w:tab w:val="left" w:pos="1248"/>
+              </w:tabs>
+              <w:rPr>
+                <w:sz w:val="24"/>
+                <w:szCs w:val="24"/>
+              </w:rPr>
+            </w:pPr>
+            <w:r>
+              <w:rPr>
+                <w:sz w:val="24"/>
+                <w:szCs w:val="24"/>
+              </w:rPr>
+              <w:t>Requires a lot of prior experience and knowledge</w:t>
+            </w:r>
+          </w:p>
+          <w:p>
+            <w:pPr>
+              <w:pStyle w:val="ListParagraph"/>
+              <w:numPr>
+                <w:ilvl w:val="0"/>
+                <w:numId w:val="1"/>
+              </w:numPr>
+              <w:tabs>
+                <w:tab w:val="left" w:pos="1248"/>
+              </w:tabs>
+              <w:rPr>
+                <w:sz w:val="24"/>
+                <w:szCs w:val="24"/>
+              </w:rPr>
+            </w:pPr>
+            <w:r>
+              <w:rPr>
+                <w:sz w:val="24"/>
+                <w:szCs w:val="24"/>
+              </w:rPr>
+              <w:t>Suits a Task that is routine, where there is familiarity with all aspects of the problem</w:t>
+            </w:r>
+          </w:p>
+          <w:p>
+            <w:pPr>
+              <w:pStyle w:val="ListParagraph"/>
+              <w:numPr>
+                <w:ilvl w:val="0"/>
+                <w:numId w:val="1"/>
+              </w:numPr>
+              <w:tabs>
+                <w:tab w:val="left" w:pos="1248"/>
+              </w:tabs>
+              <w:rPr>
+                <w:sz w:val="24"/>
+                <w:szCs w:val="24"/>
+              </w:rPr>
+            </w:pPr>
+            <w:r>
+              <w:rPr>
+                <w:sz w:val="24"/>
+                <w:szCs w:val="24"/>
+              </w:rPr>
+              <w:t>Suits a scenario where the outcome will have a limited and defined impact</w:t>
+            </w:r>
+          </w:p>
+        </w:tc>
+      </w:tr>
+      <w:tr>
+        <w:tc>
+          <w:tcPr>
+            <w:tcW w:w="3005" w:type="dxa"/>
+          </w:tcPr>
+          <w:p>
+            <w:pPr>
+              <w:tabs>
+                <w:tab w:val="left" w:pos="1248"/>
+              </w:tabs>
+              <w:rPr>
+                <w:sz w:val="24"/>
+                <w:szCs w:val="24"/>
+              </w:rPr>
+            </w:pPr>
+            <w:r>
+              <w:rPr>
+                <w:sz w:val="24"/>
+                <w:szCs w:val="24"/>
+              </w:rPr>
+              <w:t>Iterat</w:t>
+            </w:r>
+            <w:r>
+              <w:rPr>
+                <w:sz w:val="24"/>
+                <w:szCs w:val="24"/>
+              </w:rPr>
+              <w:t>ive</w:t>
+            </w:r>
+          </w:p>
+        </w:tc>
+        <w:tc>
+          <w:tcPr>
+            <w:tcW w:w="3005" w:type="dxa"/>
+          </w:tcPr>
+          <w:p>
+            <w:pPr>
+              <w:pStyle w:val="ListParagraph"/>
+              <w:numPr>
+                <w:ilvl w:val="0"/>
+                <w:numId w:val="3"/>
+              </w:numPr>
+              <w:tabs>
+                <w:tab w:val="left" w:pos="1248"/>
+              </w:tabs>
+              <w:rPr>
+                <w:sz w:val="24"/>
+                <w:szCs w:val="24"/>
+              </w:rPr>
+            </w:pPr>
+            <w:r>
+              <w:rPr>
+                <w:sz w:val="24"/>
+                <w:szCs w:val="24"/>
+              </w:rPr>
+              <w:t xml:space="preserve">Can use </w:t>
+            </w:r>
+            <w:r>
+              <w:rPr>
+                <w:sz w:val="24"/>
+                <w:szCs w:val="24"/>
+              </w:rPr>
+              <w:t xml:space="preserve">alongside </w:t>
+            </w:r>
+            <w:r>
+              <w:rPr>
+                <w:sz w:val="24"/>
+                <w:szCs w:val="24"/>
+              </w:rPr>
+              <w:t xml:space="preserve">prototyping, which is a useful tactic when there is uncertainty about a product or </w:t>
+            </w:r>
+            <w:r>
+              <w:rPr>
+                <w:sz w:val="24"/>
+                <w:szCs w:val="24"/>
+              </w:rPr>
+              <w:t>a stakeholders desires</w:t>
+            </w:r>
+          </w:p>
+          <w:p>
+            <w:pPr>
+              <w:pStyle w:val="ListParagraph"/>
+              <w:numPr>
+                <w:ilvl w:val="0"/>
+                <w:numId w:val="3"/>
+              </w:numPr>
+              <w:tabs>
+                <w:tab w:val="left" w:pos="1248"/>
+              </w:tabs>
+              <w:rPr>
+                <w:sz w:val="24"/>
+                <w:szCs w:val="24"/>
+              </w:rPr>
+            </w:pPr>
+            <w:r>
+              <w:rPr>
+                <w:sz w:val="24"/>
+                <w:szCs w:val="24"/>
+              </w:rPr>
+              <w:t xml:space="preserve">Can follow a adjusted waterfall model whereby there is regular movement backwards and forwards trough the stages </w:t>
+            </w:r>
+          </w:p>
+        </w:tc>
+        <w:tc>
+          <w:tcPr>
+            <w:tcW w:w="3006" w:type="dxa"/>
+          </w:tcPr>
+          <w:p>
+            <w:pPr>
+              <w:pStyle w:val="ListParagraph"/>
+              <w:numPr>
+                <w:ilvl w:val="0"/>
+                <w:numId w:val="3"/>
+              </w:numPr>
+              <w:tabs>
+                <w:tab w:val="left" w:pos="1248"/>
+              </w:tabs>
+              <w:rPr>
+                <w:sz w:val="24"/>
+                <w:szCs w:val="24"/>
+              </w:rPr>
+            </w:pPr>
+            <w:r>
+              <w:rPr>
+                <w:sz w:val="24"/>
+                <w:szCs w:val="24"/>
+              </w:rPr>
+              <w:t>Using a system that implements evolutionary prototyping creates multiple prototypes with limitations imbedded (for example in scope or design) which can bleed into the final model if not managed appropriately</w:t>
+            </w:r>
+          </w:p>
+        </w:tc>
+      </w:tr>
+      <w:tr>
+        <w:tc>
+          <w:tcPr>
+            <w:tcW w:w="3005" w:type="dxa"/>
+          </w:tcPr>
+          <w:p>
+            <w:pPr>
+              <w:tabs>
+                <w:tab w:val="left" w:pos="1248"/>
+              </w:tabs>
+              <w:rPr>
+                <w:sz w:val="24"/>
+                <w:szCs w:val="24"/>
+              </w:rPr>
+            </w:pPr>
+            <w:r>
+              <w:rPr>
+                <w:sz w:val="24"/>
+                <w:szCs w:val="24"/>
+              </w:rPr>
+              <w:lastRenderedPageBreak/>
+              <w:t>Incrementation</w:t>
+            </w:r>
+          </w:p>
+        </w:tc>
+        <w:tc>
+          <w:tcPr>
+            <w:tcW w:w="3005" w:type="dxa"/>
+          </w:tcPr>
+          <w:p>
+            <w:pPr>
+              <w:pStyle w:val="ListParagraph"/>
+              <w:numPr>
+                <w:ilvl w:val="0"/>
+                <w:numId w:val="5"/>
+              </w:numPr>
+              <w:tabs>
+                <w:tab w:val="left" w:pos="1248"/>
+              </w:tabs>
+              <w:rPr>
+                <w:sz w:val="24"/>
+                <w:szCs w:val="24"/>
+              </w:rPr>
+            </w:pPr>
+            <w:r>
+              <w:rPr>
+                <w:sz w:val="24"/>
+                <w:szCs w:val="24"/>
+              </w:rPr>
+              <w:t>Generates a working product quickly</w:t>
+            </w:r>
+          </w:p>
+        </w:tc>
+        <w:tc>
+          <w:tcPr>
+            <w:tcW w:w="3006" w:type="dxa"/>
+          </w:tcPr>
+          <w:p>
+            <w:pPr>
+              <w:tabs>
+                <w:tab w:val="left" w:pos="1248"/>
+              </w:tabs>
+              <w:rPr>
+                <w:sz w:val="24"/>
+                <w:szCs w:val="24"/>
+              </w:rPr>
+            </w:pPr>
+          </w:p>
+        </w:tc>
+      </w:tr>
+      <w:tr>
+        <w:tc>
+          <w:tcPr>
+            <w:tcW w:w="3005" w:type="dxa"/>
+          </w:tcPr>
+          <w:p>
+            <w:pPr>
+              <w:tabs>
+                <w:tab w:val="left" w:pos="1248"/>
+              </w:tabs>
+              <w:rPr>
+                <w:sz w:val="24"/>
+                <w:szCs w:val="24"/>
+              </w:rPr>
+            </w:pPr>
+            <w:r>
+              <w:rPr>
+                <w:sz w:val="24"/>
+                <w:szCs w:val="24"/>
+              </w:rPr>
+              <w:t>Agile</w:t>
+            </w:r>
+          </w:p>
+        </w:tc>
+        <w:tc>
+          <w:tcPr>
+            <w:tcW w:w="3005" w:type="dxa"/>
+          </w:tcPr>
+          <w:p>
+            <w:pPr>
+              <w:pStyle w:val="ListParagraph"/>
+              <w:numPr>
+                <w:ilvl w:val="0"/>
+                <w:numId w:val="4"/>
+              </w:numPr>
+              <w:tabs>
+                <w:tab w:val="left" w:pos="1248"/>
+              </w:tabs>
+              <w:rPr>
+                <w:sz w:val="24"/>
+                <w:szCs w:val="24"/>
+              </w:rPr>
+            </w:pPr>
+            <w:r>
+              <w:rPr>
+                <w:sz w:val="24"/>
+                <w:szCs w:val="24"/>
+              </w:rPr>
+              <w:t>Has a smaller planning section which means that a useful product will be released on a much quicker timeframe</w:t>
+            </w:r>
+          </w:p>
+          <w:p>
+            <w:pPr>
+              <w:pStyle w:val="ListParagraph"/>
+              <w:numPr>
+                <w:ilvl w:val="0"/>
+                <w:numId w:val="4"/>
+              </w:numPr>
+              <w:tabs>
+                <w:tab w:val="left" w:pos="1248"/>
+              </w:tabs>
+              <w:rPr>
+                <w:sz w:val="24"/>
+                <w:szCs w:val="24"/>
+              </w:rPr>
+            </w:pPr>
+            <w:r>
+              <w:rPr>
+                <w:sz w:val="24"/>
+                <w:szCs w:val="24"/>
+              </w:rPr>
+              <w:t xml:space="preserve">Incredibly flexible to change due to the close cooperation of developer and </w:t>
+            </w:r>
+          </w:p>
+        </w:tc>
+        <w:tc>
+          <w:tcPr>
+            <w:tcW w:w="3006" w:type="dxa"/>
+          </w:tcPr>
+          <w:p>
+            <w:pPr>
+              <w:pStyle w:val="ListParagraph"/>
+              <w:numPr>
+                <w:ilvl w:val="0"/>
+                <w:numId w:val="4"/>
+              </w:numPr>
+              <w:tabs>
+                <w:tab w:val="left" w:pos="1248"/>
+              </w:tabs>
+              <w:rPr>
+                <w:sz w:val="24"/>
+                <w:szCs w:val="24"/>
+              </w:rPr>
+            </w:pPr>
+            <w:r>
+              <w:rPr>
+                <w:sz w:val="24"/>
+                <w:szCs w:val="24"/>
+              </w:rPr>
+              <w:t>Hard to calculate the final costs, financial and time, due to the flexible nature of the development</w:t>
+            </w:r>
+          </w:p>
+          <w:p>
+            <w:pPr>
+              <w:pStyle w:val="ListParagraph"/>
+              <w:numPr>
+                <w:ilvl w:val="0"/>
+                <w:numId w:val="4"/>
+              </w:numPr>
+              <w:tabs>
+                <w:tab w:val="left" w:pos="1248"/>
+              </w:tabs>
+              <w:rPr>
+                <w:sz w:val="24"/>
+                <w:szCs w:val="24"/>
+              </w:rPr>
+            </w:pPr>
+            <w:r>
+              <w:rPr>
+                <w:sz w:val="24"/>
+                <w:szCs w:val="24"/>
+              </w:rPr>
+              <w:t>Requires highly skilled developer</w:t>
+            </w:r>
+          </w:p>
+          <w:p>
+            <w:pPr>
+              <w:pStyle w:val="ListParagraph"/>
+              <w:numPr>
+                <w:ilvl w:val="0"/>
+                <w:numId w:val="4"/>
+              </w:numPr>
+              <w:tabs>
+                <w:tab w:val="left" w:pos="1248"/>
+              </w:tabs>
+              <w:rPr>
+                <w:sz w:val="24"/>
+                <w:szCs w:val="24"/>
+              </w:rPr>
+            </w:pPr>
+            <w:r>
+              <w:rPr>
+                <w:sz w:val="24"/>
+                <w:szCs w:val="24"/>
+              </w:rPr>
+              <w:t>The rapid timescale of the different releases may be continually changing due to the flexible nature of the model</w:t>
+            </w:r>
+          </w:p>
+        </w:tc>
+      </w:tr>
+    </w:tbl>
+    <w:p>
+      <w:pPr>
+        <w:tabs>
+          <w:tab w:val="left" w:pos="1248"/>
+        </w:tabs>
+        <w:rPr>
+          <w:b/>
+          <w:bCs/>
+          <w:sz w:val="24"/>
+          <w:szCs w:val="24"/>
+        </w:rPr>
+      </w:pPr>
+    </w:p>
+    <w:p>
+      <w:pPr>
+        <w:tabs>
+          <w:tab w:val="left" w:pos="1248"/>
+        </w:tabs>
+        <w:rPr>
+          <w:rFonts w:ascii="Arial" w:hAnsi="Arial" w:cs="Arial"/>
+          <w:color w:val="000000"/>
+          <w:sz w:val="21"/>
+          <w:szCs w:val="21"/>
+          <w:shd w:val="clear" w:color="auto" w:fill="FFFFFF"/>
+        </w:rPr>
+      </w:pPr>
+      <w:r>
+        <w:rPr>
+          <w:rFonts w:ascii="Arial" w:hAnsi="Arial" w:cs="Arial"/>
+          <w:color w:val="000000"/>
+          <w:sz w:val="21"/>
+          <w:szCs w:val="21"/>
+          <w:highlight w:val="yellow"/>
+          <w:shd w:val="clear" w:color="auto" w:fill="FFFFFF"/>
+        </w:rPr>
+        <w:t xml:space="preserve">Once you’ve the table above </w:t>
+      </w:r>
+      <w:r>
+        <w:rPr>
+          <w:rFonts w:ascii="Arial" w:hAnsi="Arial" w:cs="Arial"/>
+          <w:color w:val="000000"/>
+          <w:sz w:val="21"/>
+          <w:szCs w:val="21"/>
+          <w:highlight w:val="yellow"/>
+          <w:shd w:val="clear" w:color="auto" w:fill="FFFFFF"/>
+        </w:rPr>
+        <w:t xml:space="preserve">State and justify the lifecycle model </w:t>
+      </w:r>
+      <w:r>
+        <w:rPr>
+          <w:rFonts w:ascii="Arial" w:hAnsi="Arial" w:cs="Arial"/>
+          <w:color w:val="000000"/>
+          <w:sz w:val="21"/>
+          <w:szCs w:val="21"/>
+          <w:highlight w:val="yellow"/>
+          <w:shd w:val="clear" w:color="auto" w:fill="FFFFFF"/>
+        </w:rPr>
+        <w:t>you chose below</w:t>
+      </w:r>
+    </w:p>
+    <w:p>
+      <w:pPr>
+        <w:tabs>
+          <w:tab w:val="left" w:pos="1248"/>
+        </w:tabs>
+        <w:rPr>
+          <w:b/>
+          <w:bCs/>
+          <w:sz w:val="24"/>
+          <w:szCs w:val="24"/>
+        </w:rPr>
+      </w:pPr>
+    </w:p>
+    <w:p>
+      <w:pPr>
+        <w:rPr>
+          <w:b/>
+          <w:bCs/>
+          <w:sz w:val="24"/>
+          <w:szCs w:val="24"/>
+        </w:rPr>
+      </w:pPr>
+      <w:r>
+        <w:rPr>
+          <w:b/>
+          <w:bCs/>
+          <w:sz w:val="24"/>
+          <w:szCs w:val="24"/>
+        </w:rPr>
+        <w:t>Resources</w:t>
+      </w:r>
+      <w:r>
+        <w:rPr>
+          <w:b/>
+          <w:bCs/>
+          <w:sz w:val="24"/>
+          <w:szCs w:val="24"/>
+        </w:rPr>
+        <w:t>,</w:t>
+      </w:r>
+      <w:r>
+        <w:rPr>
+          <w:b/>
+          <w:bCs/>
+          <w:sz w:val="24"/>
+          <w:szCs w:val="24"/>
+        </w:rPr>
+        <w:t xml:space="preserve"> skills and methods</w:t>
+      </w:r>
+    </w:p>
+    <w:p>
+      <w:pPr>
+        <w:rPr>
+          <w:sz w:val="24"/>
+          <w:szCs w:val="24"/>
+        </w:rPr>
+      </w:pPr>
+      <w:r>
+        <w:rPr>
+          <w:sz w:val="24"/>
+          <w:szCs w:val="24"/>
+        </w:rPr>
+        <w:tab/>
+      </w:r>
+      <w:r>
+        <w:rPr>
+          <w:sz w:val="24"/>
+          <w:szCs w:val="24"/>
+          <w:highlight w:val="yellow"/>
+        </w:rPr>
+        <w:t xml:space="preserve">+ talk about </w:t>
+      </w:r>
+      <w:r>
+        <w:rPr>
+          <w:sz w:val="24"/>
+          <w:szCs w:val="24"/>
+          <w:highlight w:val="yellow"/>
+        </w:rPr>
+        <w:t>Risks?</w:t>
+      </w:r>
+      <w:r>
+        <w:rPr>
+          <w:sz w:val="24"/>
+          <w:szCs w:val="24"/>
+          <w:highlight w:val="yellow"/>
+        </w:rPr>
+        <w:t xml:space="preserve"> There is a rick </w:t>
+      </w:r>
+      <w:proofErr w:type="spellStart"/>
+      <w:r>
+        <w:rPr>
+          <w:sz w:val="24"/>
+          <w:szCs w:val="24"/>
+          <w:highlight w:val="yellow"/>
+        </w:rPr>
+        <w:t>asseement</w:t>
+      </w:r>
+      <w:proofErr w:type="spellEnd"/>
+      <w:r>
+        <w:rPr>
+          <w:sz w:val="24"/>
+          <w:szCs w:val="24"/>
+          <w:highlight w:val="yellow"/>
+        </w:rPr>
+        <w:t xml:space="preserve"> bit here: </w:t>
+      </w:r>
+      <w:r>
+        <w:rPr>
+          <w:sz w:val="24"/>
+          <w:szCs w:val="24"/>
+          <w:highlight w:val="yellow"/>
+        </w:rPr>
+        <w:t>https://learn2.open.ac.uk/mod/oucontent/view.php?id=2067003&amp;section=3.2</w:t>
+      </w:r>
+    </w:p>
+    <w:p>
+      <w:pPr>
+        <w:rPr>
+          <w:sz w:val="24"/>
+          <w:szCs w:val="24"/>
+        </w:rPr>
+      </w:pPr>
+    </w:p>
+    <w:p>
+      <w:pPr>
+        <w:rPr>
+          <w:sz w:val="24"/>
+          <w:szCs w:val="24"/>
+        </w:rPr>
+      </w:pPr>
+    </w:p>
+    <w:p>
+      <w:pPr>
+        <w:rPr>
+          <w:sz w:val="24"/>
+          <w:szCs w:val="24"/>
+        </w:rPr>
+      </w:pPr>
+    </w:p>
+    <w:p>
+      <w:pPr>
+        <w:rPr>
+          <w:sz w:val="24"/>
+          <w:szCs w:val="24"/>
+        </w:rPr>
+      </w:pPr>
+    </w:p>
+    <w:p>
+      <w:pPr>
+        <w:rPr>
+          <w:sz w:val="24"/>
+          <w:szCs w:val="24"/>
+        </w:rPr>
+      </w:pPr>
+    </w:p>
+    <w:p>
+      <w:pPr>
         <w:rPr>
           <w:b/>
           <w:bCs/>
@@ -157,11 +2563,8 @@
           <w:szCs w:val="28"/>
           <w:u w:val="single"/>
         </w:rPr>
-        <w:t xml:space="preserve">Project Work </w:t>
-      </w:r>
-    </w:p>
-    <w:p>
-      <w:pPr>
+      </w:pPr>
+      <w:r>
         <w:rPr>
           <w:b/>
           <w:bCs/>
@@ -169,7 +2572,8 @@
           <w:szCs w:val="28"/>
           <w:u w:val="single"/>
         </w:rPr>
-      </w:pPr>
+        <w:t xml:space="preserve">Project Work </w:t>
+      </w:r>
       <w:r>
         <w:rPr>
           <w:b/>
@@ -178,11 +2582,199 @@
           <w:szCs w:val="28"/>
           <w:u w:val="single"/>
         </w:rPr>
+        <w:t>completed</w:t>
+      </w:r>
+    </w:p>
+    <w:p>
+      <w:pPr>
+        <w:rPr>
+          <w:b/>
+          <w:bCs/>
+          <w:sz w:val="24"/>
+          <w:szCs w:val="24"/>
+          <w:u w:val="single"/>
+        </w:rPr>
+      </w:pPr>
+      <w:r>
+        <w:rPr>
+          <w:b/>
+          <w:bCs/>
+          <w:sz w:val="24"/>
+          <w:szCs w:val="24"/>
+          <w:u w:val="single"/>
+        </w:rPr>
+        <w:t>Information sources – the literature</w:t>
+      </w:r>
+    </w:p>
+    <w:p>
+      <w:pPr>
+        <w:rPr>
+          <w:b/>
+          <w:bCs/>
+          <w:sz w:val="24"/>
+          <w:szCs w:val="24"/>
+          <w:u w:val="single"/>
+        </w:rPr>
+      </w:pPr>
+      <w:r>
+        <w:rPr>
+          <w:rFonts w:ascii="Arial" w:hAnsi="Arial" w:cs="Arial"/>
+          <w:color w:val="000000"/>
+          <w:sz w:val="20"/>
+          <w:szCs w:val="20"/>
+          <w:highlight w:val="yellow"/>
+          <w:shd w:val="clear" w:color="auto" w:fill="FFFFFF"/>
+        </w:rPr>
+        <w:t>Document any sources of information you have selected and read.</w:t>
+      </w:r>
+      <w:r>
+        <w:rPr>
+          <w:rFonts w:ascii="Arial" w:hAnsi="Arial" w:cs="Arial"/>
+          <w:color w:val="000000"/>
+          <w:sz w:val="20"/>
+          <w:szCs w:val="20"/>
+          <w:highlight w:val="yellow"/>
+          <w:shd w:val="clear" w:color="auto" w:fill="FFFFFF"/>
+        </w:rPr>
+        <w:t xml:space="preserve"> - </w:t>
+      </w:r>
+      <w:r>
+        <w:rPr>
+          <w:rFonts w:ascii="Arial" w:hAnsi="Arial" w:cs="Arial"/>
+          <w:b/>
+          <w:bCs/>
+          <w:color w:val="000000"/>
+          <w:sz w:val="20"/>
+          <w:szCs w:val="20"/>
+          <w:highlight w:val="yellow"/>
+          <w:shd w:val="clear" w:color="auto" w:fill="FFFFFF"/>
+        </w:rPr>
+        <w:t>LO4</w:t>
+      </w:r>
+      <w:r>
+        <w:rPr>
+          <w:rFonts w:ascii="Arial" w:hAnsi="Arial" w:cs="Arial"/>
+          <w:color w:val="000000"/>
+          <w:sz w:val="20"/>
+          <w:szCs w:val="20"/>
+          <w:highlight w:val="yellow"/>
+          <w:shd w:val="clear" w:color="auto" w:fill="FFFFFF"/>
+        </w:rPr>
+        <w:t>. Gather, analyse and evaluate relevant information to complete the project successfully.</w:t>
+      </w:r>
+    </w:p>
+    <w:p>
+      <w:pPr>
+        <w:rPr>
+          <w:b/>
+          <w:bCs/>
+          <w:sz w:val="24"/>
+          <w:szCs w:val="24"/>
+          <w:u w:val="single"/>
+        </w:rPr>
+      </w:pPr>
+      <w:r>
+        <w:rPr>
+          <w:b/>
+          <w:bCs/>
+          <w:sz w:val="24"/>
+          <w:szCs w:val="24"/>
+          <w:u w:val="single"/>
+        </w:rPr>
+        <w:t>Project work</w:t>
+      </w:r>
+    </w:p>
+    <w:p>
+      <w:pPr>
+        <w:rPr>
+          <w:b/>
+          <w:bCs/>
+          <w:sz w:val="28"/>
+          <w:szCs w:val="28"/>
+          <w:u w:val="single"/>
+        </w:rPr>
+      </w:pPr>
+      <w:r>
+        <w:rPr>
+          <w:rFonts w:ascii="Arial" w:hAnsi="Arial" w:cs="Arial"/>
+          <w:color w:val="000000"/>
+          <w:sz w:val="20"/>
+          <w:szCs w:val="20"/>
+          <w:highlight w:val="yellow"/>
+          <w:shd w:val="clear" w:color="auto" w:fill="FFFFFF"/>
+        </w:rPr>
+        <w:t>Describe any exploratory work you have completed that begins the work at the heart of the project.</w:t>
+      </w:r>
+      <w:r>
+        <w:rPr>
+          <w:rFonts w:ascii="Arial" w:hAnsi="Arial" w:cs="Arial"/>
+          <w:color w:val="000000"/>
+          <w:sz w:val="20"/>
+          <w:szCs w:val="20"/>
+          <w:highlight w:val="yellow"/>
+          <w:shd w:val="clear" w:color="auto" w:fill="FFFFFF"/>
+        </w:rPr>
+        <w:t xml:space="preserve"> - </w:t>
+      </w:r>
+      <w:r>
+        <w:rPr>
+          <w:rFonts w:ascii="Arial" w:hAnsi="Arial" w:cs="Arial"/>
+          <w:b/>
+          <w:bCs/>
+          <w:color w:val="000000"/>
+          <w:sz w:val="20"/>
+          <w:szCs w:val="20"/>
+          <w:highlight w:val="yellow"/>
+          <w:shd w:val="clear" w:color="auto" w:fill="FFFFFF"/>
+        </w:rPr>
+        <w:t>LO2</w:t>
+      </w:r>
+      <w:r>
+        <w:rPr>
+          <w:rFonts w:ascii="Arial" w:hAnsi="Arial" w:cs="Arial"/>
+          <w:color w:val="000000"/>
+          <w:sz w:val="20"/>
+          <w:szCs w:val="20"/>
+          <w:highlight w:val="yellow"/>
+          <w:shd w:val="clear" w:color="auto" w:fill="FFFFFF"/>
+        </w:rPr>
+        <w:t>. Identify and refine the goals and content of your project which should be within the area of your chosen specialist route, if applicable.</w:t>
+      </w:r>
+    </w:p>
+    <w:p>
+      <w:pPr>
+        <w:rPr>
+          <w:b/>
+          <w:bCs/>
+          <w:sz w:val="28"/>
+          <w:szCs w:val="28"/>
+          <w:u w:val="single"/>
+        </w:rPr>
+      </w:pPr>
+    </w:p>
+    <w:p>
+      <w:pPr>
+        <w:rPr>
+          <w:b/>
+          <w:bCs/>
+          <w:sz w:val="28"/>
+          <w:szCs w:val="28"/>
+          <w:u w:val="single"/>
+        </w:rPr>
+      </w:pPr>
+      <w:r>
+        <w:rPr>
+          <w:b/>
+          <w:bCs/>
+          <w:sz w:val="28"/>
+          <w:szCs w:val="28"/>
+          <w:u w:val="single"/>
+        </w:rPr>
         <w:t>Review and reflection</w:t>
       </w:r>
     </w:p>
     <w:sectPr>
-      <w:headerReference w:type="default" r:id="rId6"/>
+      <w:headerReference w:type="default" r:id="rId8"/>
       <w:pgSz w:w="11906" w:h="16838"/>
       <w:pgMar w:top="1440" w:right="1440" w:bottom="1440" w:left="1440" w:header="708" w:footer="708" w:gutter="0"/>
       <w:cols w:space="708"/>
@@ -249,19 +2841,10 @@
       <w:pStyle w:val="Header"/>
     </w:pPr>
     <w:r>
-      <w:t xml:space="preserve">TMA01 Evan Neale F2724895 </w:t>
+      <w:t xml:space="preserve">TM470 </w:t>
     </w:r>
     <w:r>
-      <w:t>15</w:t>
-    </w:r>
-    <w:r>
-      <w:t>/1</w:t>
-    </w:r>
-    <w:r>
-      <w:t>2</w:t>
-    </w:r>
-    <w:r>
-      <w:t>/2022</w:t>
+      <w:t>TMA01 Evan Neale F2724895 15/12/2022</w:t>
     </w:r>
   </w:p>
   <w:p>
@@ -275,6 +2858,564 @@
     </w:pPr>
   </w:p>
 </w:hdr>
+</file>
+
+<file path=word/numbering.xml><?xml version="1.0" encoding="utf-8"?>
+<w:numbering xmlns:wpc="http://schemas.microsoft.com/office/word/2010/wordprocessingCanvas" xmlns:cx="http://schemas.microsoft.com/office/drawing/2014/chartex" xmlns:cx1="http://schemas.microsoft.com/office/drawing/2015/9/8/chartex" xmlns:cx2="http://schemas.microsoft.com/office/drawing/2015/10/21/chartex" xmlns:cx3="http://schemas.microsoft.com/office/drawing/2016/5/9/chartex" xmlns:cx4="http://schemas.microsoft.com/office/drawing/2016/5/10/chartex" xmlns:cx5="http://schemas.microsoft.com/office/drawing/2016/5/11/chartex" xmlns:cx6="http://schemas.microsoft.com/office/drawing/2016/5/12/chartex" xmlns:cx7="http://schemas.microsoft.com/office/drawing/2016/5/13/chartex" xmlns:cx8="http://schemas.microsoft.com/office/drawing/2016/5/14/chartex" xmlns:mc="http://schemas.openxmlformats.org/markup-compatibility/2006" xmlns:aink="http://schemas.microsoft.com/office/drawing/2016/ink" xmlns:am3d="http://schemas.microsoft.com/office/drawing/2017/model3d" xmlns:o="urn:schemas-microsoft-com:office:office" xmlns:oel="http://schemas.microsoft.com/office/2019/extlst" xmlns:r="http://schemas.openxmlformats.org/officeDocument/2006/relationships" xmlns:m="http://schemas.openxmlformats.org/officeDocument/2006/math" xmlns:v="urn:schemas-microsoft-com:vml" xmlns:wp14="http://schemas.microsoft.com/office/word/2010/wordprocessingDrawing" xmlns:wp="http://schemas.openxmlformats.org/drawingml/2006/wordprocessingDrawing" xmlns:w10="urn:schemas-microsoft-com:office:word" xmlns:w="http://schemas.openxmlformats.org/wordprocessingml/2006/main" xmlns:w14="http://schemas.microsoft.com/office/word/2010/wordml" xmlns:w15="http://schemas.microsoft.com/office/word/2012/wordml" xmlns:w16cex="http://schemas.microsoft.com/office/word/2018/wordml/cex" xmlns:w16cid="http://schemas.microsoft.com/office/word/2016/wordml/cid" xmlns:w16="http://schemas.microsoft.com/office/word/2018/wordml" xmlns:w16sdtdh="http://schemas.microsoft.com/office/word/2020/wordml/sdtdatahash" xmlns:w16se="http://schemas.microsoft.com/office/word/2015/wordml/symex" xmlns:wpg="http://schemas.microsoft.com/office/word/2010/wordprocessingGroup" xmlns:wpi="http://schemas.microsoft.com/office/word/2010/wordprocessingInk" xmlns:wne="http://schemas.microsoft.com/office/word/2006/wordml" xmlns:wps="http://schemas.microsoft.com/office/word/2010/wordprocessingShape" mc:Ignorable="w14 w15 w16se w16cid w16 w16cex w16sdtdh wp14">
+  <w:abstractNum w:abstractNumId="0" w15:restartNumberingAfterBreak="0">
+    <w:nsid w:val="05A07165"/>
+    <w:multiLevelType w:val="hybridMultilevel"/>
+    <w:tmpl w:val="13526E72"/>
+    <w:lvl w:ilvl="0" w:tplc="08090001">
+      <w:start w:val="1"/>
+      <w:numFmt w:val="bullet"/>
+      <w:lvlText w:val=""/>
+      <w:lvlJc w:val="left"/>
+      <w:pPr>
+        <w:ind w:left="720" w:hanging="360"/>
+      </w:pPr>
+      <w:rPr>
+        <w:rFonts w:ascii="Symbol" w:hAnsi="Symbol" w:hint="default"/>
+      </w:rPr>
+    </w:lvl>
+    <w:lvl w:ilvl="1" w:tplc="08090003" w:tentative="1">
+      <w:start w:val="1"/>
+      <w:numFmt w:val="bullet"/>
+      <w:lvlText w:val="o"/>
+      <w:lvlJc w:val="left"/>
+      <w:pPr>
+        <w:ind w:left="1440" w:hanging="360"/>
+      </w:pPr>
+      <w:rPr>
+        <w:rFonts w:ascii="Courier New" w:hAnsi="Courier New" w:cs="Courier New" w:hint="default"/>
+      </w:rPr>
+    </w:lvl>
+    <w:lvl w:ilvl="2" w:tplc="08090005" w:tentative="1">
+      <w:start w:val="1"/>
+      <w:numFmt w:val="bullet"/>
+      <w:lvlText w:val=""/>
+      <w:lvlJc w:val="left"/>
+      <w:pPr>
+        <w:ind w:left="2160" w:hanging="360"/>
+      </w:pPr>
+      <w:rPr>
+        <w:rFonts w:ascii="Wingdings" w:hAnsi="Wingdings" w:hint="default"/>
+      </w:rPr>
+    </w:lvl>
+    <w:lvl w:ilvl="3" w:tplc="08090001" w:tentative="1">
+      <w:start w:val="1"/>
+      <w:numFmt w:val="bullet"/>
+      <w:lvlText w:val=""/>
+      <w:lvlJc w:val="left"/>
+      <w:pPr>
+        <w:ind w:left="2880" w:hanging="360"/>
+      </w:pPr>
+      <w:rPr>
+        <w:rFonts w:ascii="Symbol" w:hAnsi="Symbol" w:hint="default"/>
+      </w:rPr>
+    </w:lvl>
+    <w:lvl w:ilvl="4" w:tplc="08090003" w:tentative="1">
+      <w:start w:val="1"/>
+      <w:numFmt w:val="bullet"/>
+      <w:lvlText w:val="o"/>
+      <w:lvlJc w:val="left"/>
+      <w:pPr>
+        <w:ind w:left="3600" w:hanging="360"/>
+      </w:pPr>
+      <w:rPr>
+        <w:rFonts w:ascii="Courier New" w:hAnsi="Courier New" w:cs="Courier New" w:hint="default"/>
+      </w:rPr>
+    </w:lvl>
+    <w:lvl w:ilvl="5" w:tplc="08090005" w:tentative="1">
+      <w:start w:val="1"/>
+      <w:numFmt w:val="bullet"/>
+      <w:lvlText w:val=""/>
+      <w:lvlJc w:val="left"/>
+      <w:pPr>
+        <w:ind w:left="4320" w:hanging="360"/>
+      </w:pPr>
+      <w:rPr>
+        <w:rFonts w:ascii="Wingdings" w:hAnsi="Wingdings" w:hint="default"/>
+      </w:rPr>
+    </w:lvl>
+    <w:lvl w:ilvl="6" w:tplc="08090001" w:tentative="1">
+      <w:start w:val="1"/>
+      <w:numFmt w:val="bullet"/>
+      <w:lvlText w:val=""/>
+      <w:lvlJc w:val="left"/>
+      <w:pPr>
+        <w:ind w:left="5040" w:hanging="360"/>
+      </w:pPr>
+      <w:rPr>
+        <w:rFonts w:ascii="Symbol" w:hAnsi="Symbol" w:hint="default"/>
+      </w:rPr>
+    </w:lvl>
+    <w:lvl w:ilvl="7" w:tplc="08090003" w:tentative="1">
+      <w:start w:val="1"/>
+      <w:numFmt w:val="bullet"/>
+      <w:lvlText w:val="o"/>
+      <w:lvlJc w:val="left"/>
+      <w:pPr>
+        <w:ind w:left="5760" w:hanging="360"/>
+      </w:pPr>
+      <w:rPr>
+        <w:rFonts w:ascii="Courier New" w:hAnsi="Courier New" w:cs="Courier New" w:hint="default"/>
+      </w:rPr>
+    </w:lvl>
+    <w:lvl w:ilvl="8" w:tplc="08090005" w:tentative="1">
+      <w:start w:val="1"/>
+      <w:numFmt w:val="bullet"/>
+      <w:lvlText w:val=""/>
+      <w:lvlJc w:val="left"/>
+      <w:pPr>
+        <w:ind w:left="6480" w:hanging="360"/>
+      </w:pPr>
+      <w:rPr>
+        <w:rFonts w:ascii="Wingdings" w:hAnsi="Wingdings" w:hint="default"/>
+      </w:rPr>
+    </w:lvl>
+  </w:abstractNum>
+  <w:abstractNum w:abstractNumId="1" w15:restartNumberingAfterBreak="0">
+    <w:nsid w:val="5FC27237"/>
+    <w:multiLevelType w:val="hybridMultilevel"/>
+    <w:tmpl w:val="BDBA20A0"/>
+    <w:lvl w:ilvl="0" w:tplc="08090001">
+      <w:start w:val="1"/>
+      <w:numFmt w:val="bullet"/>
+      <w:lvlText w:val=""/>
+      <w:lvlJc w:val="left"/>
+      <w:pPr>
+        <w:ind w:left="720" w:hanging="360"/>
+      </w:pPr>
+      <w:rPr>
+        <w:rFonts w:ascii="Symbol" w:hAnsi="Symbol" w:hint="default"/>
+      </w:rPr>
+    </w:lvl>
+    <w:lvl w:ilvl="1" w:tplc="08090003" w:tentative="1">
+      <w:start w:val="1"/>
+      <w:numFmt w:val="bullet"/>
+      <w:lvlText w:val="o"/>
+      <w:lvlJc w:val="left"/>
+      <w:pPr>
+        <w:ind w:left="1440" w:hanging="360"/>
+      </w:pPr>
+      <w:rPr>
+        <w:rFonts w:ascii="Courier New" w:hAnsi="Courier New" w:cs="Courier New" w:hint="default"/>
+      </w:rPr>
+    </w:lvl>
+    <w:lvl w:ilvl="2" w:tplc="08090005" w:tentative="1">
+      <w:start w:val="1"/>
+      <w:numFmt w:val="bullet"/>
+      <w:lvlText w:val=""/>
+      <w:lvlJc w:val="left"/>
+      <w:pPr>
+        <w:ind w:left="2160" w:hanging="360"/>
+      </w:pPr>
+      <w:rPr>
+        <w:rFonts w:ascii="Wingdings" w:hAnsi="Wingdings" w:hint="default"/>
+      </w:rPr>
+    </w:lvl>
+    <w:lvl w:ilvl="3" w:tplc="08090001" w:tentative="1">
+      <w:start w:val="1"/>
+      <w:numFmt w:val="bullet"/>
+      <w:lvlText w:val=""/>
+      <w:lvlJc w:val="left"/>
+      <w:pPr>
+        <w:ind w:left="2880" w:hanging="360"/>
+      </w:pPr>
+      <w:rPr>
+        <w:rFonts w:ascii="Symbol" w:hAnsi="Symbol" w:hint="default"/>
+      </w:rPr>
+    </w:lvl>
+    <w:lvl w:ilvl="4" w:tplc="08090003" w:tentative="1">
+      <w:start w:val="1"/>
+      <w:numFmt w:val="bullet"/>
+      <w:lvlText w:val="o"/>
+      <w:lvlJc w:val="left"/>
+      <w:pPr>
+        <w:ind w:left="3600" w:hanging="360"/>
+      </w:pPr>
+      <w:rPr>
+        <w:rFonts w:ascii="Courier New" w:hAnsi="Courier New" w:cs="Courier New" w:hint="default"/>
+      </w:rPr>
+    </w:lvl>
+    <w:lvl w:ilvl="5" w:tplc="08090005" w:tentative="1">
+      <w:start w:val="1"/>
+      <w:numFmt w:val="bullet"/>
+      <w:lvlText w:val=""/>
+      <w:lvlJc w:val="left"/>
+      <w:pPr>
+        <w:ind w:left="4320" w:hanging="360"/>
+      </w:pPr>
+      <w:rPr>
+        <w:rFonts w:ascii="Wingdings" w:hAnsi="Wingdings" w:hint="default"/>
+      </w:rPr>
+    </w:lvl>
+    <w:lvl w:ilvl="6" w:tplc="08090001" w:tentative="1">
+      <w:start w:val="1"/>
+      <w:numFmt w:val="bullet"/>
+      <w:lvlText w:val=""/>
+      <w:lvlJc w:val="left"/>
+      <w:pPr>
+        <w:ind w:left="5040" w:hanging="360"/>
+      </w:pPr>
+      <w:rPr>
+        <w:rFonts w:ascii="Symbol" w:hAnsi="Symbol" w:hint="default"/>
+      </w:rPr>
+    </w:lvl>
+    <w:lvl w:ilvl="7" w:tplc="08090003" w:tentative="1">
+      <w:start w:val="1"/>
+      <w:numFmt w:val="bullet"/>
+      <w:lvlText w:val="o"/>
+      <w:lvlJc w:val="left"/>
+      <w:pPr>
+        <w:ind w:left="5760" w:hanging="360"/>
+      </w:pPr>
+      <w:rPr>
+        <w:rFonts w:ascii="Courier New" w:hAnsi="Courier New" w:cs="Courier New" w:hint="default"/>
+      </w:rPr>
+    </w:lvl>
+    <w:lvl w:ilvl="8" w:tplc="08090005" w:tentative="1">
+      <w:start w:val="1"/>
+      <w:numFmt w:val="bullet"/>
+      <w:lvlText w:val=""/>
+      <w:lvlJc w:val="left"/>
+      <w:pPr>
+        <w:ind w:left="6480" w:hanging="360"/>
+      </w:pPr>
+      <w:rPr>
+        <w:rFonts w:ascii="Wingdings" w:hAnsi="Wingdings" w:hint="default"/>
+      </w:rPr>
+    </w:lvl>
+  </w:abstractNum>
+  <w:abstractNum w:abstractNumId="2" w15:restartNumberingAfterBreak="0">
+    <w:nsid w:val="6E7F609E"/>
+    <w:multiLevelType w:val="hybridMultilevel"/>
+    <w:tmpl w:val="D6CAC3A0"/>
+    <w:lvl w:ilvl="0" w:tplc="0809000F">
+      <w:start w:val="1"/>
+      <w:numFmt w:val="decimal"/>
+      <w:lvlText w:val="%1."/>
+      <w:lvlJc w:val="left"/>
+      <w:pPr>
+        <w:ind w:left="720" w:hanging="360"/>
+      </w:pPr>
+    </w:lvl>
+    <w:lvl w:ilvl="1" w:tplc="08090019" w:tentative="1">
+      <w:start w:val="1"/>
+      <w:numFmt w:val="lowerLetter"/>
+      <w:lvlText w:val="%2."/>
+      <w:lvlJc w:val="left"/>
+      <w:pPr>
+        <w:ind w:left="1440" w:hanging="360"/>
+      </w:pPr>
+    </w:lvl>
+    <w:lvl w:ilvl="2" w:tplc="0809001B" w:tentative="1">
+      <w:start w:val="1"/>
+      <w:numFmt w:val="lowerRoman"/>
+      <w:lvlText w:val="%3."/>
+      <w:lvlJc w:val="right"/>
+      <w:pPr>
+        <w:ind w:left="2160" w:hanging="180"/>
+      </w:pPr>
+    </w:lvl>
+    <w:lvl w:ilvl="3" w:tplc="0809000F" w:tentative="1">
+      <w:start w:val="1"/>
+      <w:numFmt w:val="decimal"/>
+      <w:lvlText w:val="%4."/>
+      <w:lvlJc w:val="left"/>
+      <w:pPr>
+        <w:ind w:left="2880" w:hanging="360"/>
+      </w:pPr>
+    </w:lvl>
+    <w:lvl w:ilvl="4" w:tplc="08090019" w:tentative="1">
+      <w:start w:val="1"/>
+      <w:numFmt w:val="lowerLetter"/>
+      <w:lvlText w:val="%5."/>
+      <w:lvlJc w:val="left"/>
+      <w:pPr>
+        <w:ind w:left="3600" w:hanging="360"/>
+      </w:pPr>
+    </w:lvl>
+    <w:lvl w:ilvl="5" w:tplc="0809001B" w:tentative="1">
+      <w:start w:val="1"/>
+      <w:numFmt w:val="lowerRoman"/>
+      <w:lvlText w:val="%6."/>
+      <w:lvlJc w:val="right"/>
+      <w:pPr>
+        <w:ind w:left="4320" w:hanging="180"/>
+      </w:pPr>
+    </w:lvl>
+    <w:lvl w:ilvl="6" w:tplc="0809000F" w:tentative="1">
+      <w:start w:val="1"/>
+      <w:numFmt w:val="decimal"/>
+      <w:lvlText w:val="%7."/>
+      <w:lvlJc w:val="left"/>
+      <w:pPr>
+        <w:ind w:left="5040" w:hanging="360"/>
+      </w:pPr>
+    </w:lvl>
+    <w:lvl w:ilvl="7" w:tplc="08090019" w:tentative="1">
+      <w:start w:val="1"/>
+      <w:numFmt w:val="lowerLetter"/>
+      <w:lvlText w:val="%8."/>
+      <w:lvlJc w:val="left"/>
+      <w:pPr>
+        <w:ind w:left="5760" w:hanging="360"/>
+      </w:pPr>
+    </w:lvl>
+    <w:lvl w:ilvl="8" w:tplc="0809001B" w:tentative="1">
+      <w:start w:val="1"/>
+      <w:numFmt w:val="lowerRoman"/>
+      <w:lvlText w:val="%9."/>
+      <w:lvlJc w:val="right"/>
+      <w:pPr>
+        <w:ind w:left="6480" w:hanging="180"/>
+      </w:pPr>
+    </w:lvl>
+  </w:abstractNum>
+  <w:abstractNum w:abstractNumId="3" w15:restartNumberingAfterBreak="0">
+    <w:nsid w:val="7A060E57"/>
+    <w:multiLevelType w:val="hybridMultilevel"/>
+    <w:tmpl w:val="9DFA1B90"/>
+    <w:lvl w:ilvl="0" w:tplc="08090001">
+      <w:start w:val="1"/>
+      <w:numFmt w:val="bullet"/>
+      <w:lvlText w:val=""/>
+      <w:lvlJc w:val="left"/>
+      <w:pPr>
+        <w:ind w:left="720" w:hanging="360"/>
+      </w:pPr>
+      <w:rPr>
+        <w:rFonts w:ascii="Symbol" w:hAnsi="Symbol" w:hint="default"/>
+      </w:rPr>
+    </w:lvl>
+    <w:lvl w:ilvl="1" w:tplc="08090003" w:tentative="1">
+      <w:start w:val="1"/>
+      <w:numFmt w:val="bullet"/>
+      <w:lvlText w:val="o"/>
+      <w:lvlJc w:val="left"/>
+      <w:pPr>
+        <w:ind w:left="1440" w:hanging="360"/>
+      </w:pPr>
+      <w:rPr>
+        <w:rFonts w:ascii="Courier New" w:hAnsi="Courier New" w:cs="Courier New" w:hint="default"/>
+      </w:rPr>
+    </w:lvl>
+    <w:lvl w:ilvl="2" w:tplc="08090005" w:tentative="1">
+      <w:start w:val="1"/>
+      <w:numFmt w:val="bullet"/>
+      <w:lvlText w:val=""/>
+      <w:lvlJc w:val="left"/>
+      <w:pPr>
+        <w:ind w:left="2160" w:hanging="360"/>
+      </w:pPr>
+      <w:rPr>
+        <w:rFonts w:ascii="Wingdings" w:hAnsi="Wingdings" w:hint="default"/>
+      </w:rPr>
+    </w:lvl>
+    <w:lvl w:ilvl="3" w:tplc="08090001" w:tentative="1">
+      <w:start w:val="1"/>
+      <w:numFmt w:val="bullet"/>
+      <w:lvlText w:val=""/>
+      <w:lvlJc w:val="left"/>
+      <w:pPr>
+        <w:ind w:left="2880" w:hanging="360"/>
+      </w:pPr>
+      <w:rPr>
+        <w:rFonts w:ascii="Symbol" w:hAnsi="Symbol" w:hint="default"/>
+      </w:rPr>
+    </w:lvl>
+    <w:lvl w:ilvl="4" w:tplc="08090003" w:tentative="1">
+      <w:start w:val="1"/>
+      <w:numFmt w:val="bullet"/>
+      <w:lvlText w:val="o"/>
+      <w:lvlJc w:val="left"/>
+      <w:pPr>
+        <w:ind w:left="3600" w:hanging="360"/>
+      </w:pPr>
+      <w:rPr>
+        <w:rFonts w:ascii="Courier New" w:hAnsi="Courier New" w:cs="Courier New" w:hint="default"/>
+      </w:rPr>
+    </w:lvl>
+    <w:lvl w:ilvl="5" w:tplc="08090005" w:tentative="1">
+      <w:start w:val="1"/>
+      <w:numFmt w:val="bullet"/>
+      <w:lvlText w:val=""/>
+      <w:lvlJc w:val="left"/>
+      <w:pPr>
+        <w:ind w:left="4320" w:hanging="360"/>
+      </w:pPr>
+      <w:rPr>
+        <w:rFonts w:ascii="Wingdings" w:hAnsi="Wingdings" w:hint="default"/>
+      </w:rPr>
+    </w:lvl>
+    <w:lvl w:ilvl="6" w:tplc="08090001" w:tentative="1">
+      <w:start w:val="1"/>
+      <w:numFmt w:val="bullet"/>
+      <w:lvlText w:val=""/>
+      <w:lvlJc w:val="left"/>
+      <w:pPr>
+        <w:ind w:left="5040" w:hanging="360"/>
+      </w:pPr>
+      <w:rPr>
+        <w:rFonts w:ascii="Symbol" w:hAnsi="Symbol" w:hint="default"/>
+      </w:rPr>
+    </w:lvl>
+    <w:lvl w:ilvl="7" w:tplc="08090003" w:tentative="1">
+      <w:start w:val="1"/>
+      <w:numFmt w:val="bullet"/>
+      <w:lvlText w:val="o"/>
+      <w:lvlJc w:val="left"/>
+      <w:pPr>
+        <w:ind w:left="5760" w:hanging="360"/>
+      </w:pPr>
+      <w:rPr>
+        <w:rFonts w:ascii="Courier New" w:hAnsi="Courier New" w:cs="Courier New" w:hint="default"/>
+      </w:rPr>
+    </w:lvl>
+    <w:lvl w:ilvl="8" w:tplc="08090005" w:tentative="1">
+      <w:start w:val="1"/>
+      <w:numFmt w:val="bullet"/>
+      <w:lvlText w:val=""/>
+      <w:lvlJc w:val="left"/>
+      <w:pPr>
+        <w:ind w:left="6480" w:hanging="360"/>
+      </w:pPr>
+      <w:rPr>
+        <w:rFonts w:ascii="Wingdings" w:hAnsi="Wingdings" w:hint="default"/>
+      </w:rPr>
+    </w:lvl>
+  </w:abstractNum>
+  <w:abstractNum w:abstractNumId="4" w15:restartNumberingAfterBreak="0">
+    <w:nsid w:val="7DA56FEA"/>
+    <w:multiLevelType w:val="hybridMultilevel"/>
+    <w:tmpl w:val="D3EA6F58"/>
+    <w:lvl w:ilvl="0" w:tplc="08090001">
+      <w:start w:val="1"/>
+      <w:numFmt w:val="bullet"/>
+      <w:lvlText w:val=""/>
+      <w:lvlJc w:val="left"/>
+      <w:pPr>
+        <w:ind w:left="720" w:hanging="360"/>
+      </w:pPr>
+      <w:rPr>
+        <w:rFonts w:ascii="Symbol" w:hAnsi="Symbol" w:hint="default"/>
+      </w:rPr>
+    </w:lvl>
+    <w:lvl w:ilvl="1" w:tplc="08090003" w:tentative="1">
+      <w:start w:val="1"/>
+      <w:numFmt w:val="bullet"/>
+      <w:lvlText w:val="o"/>
+      <w:lvlJc w:val="left"/>
+      <w:pPr>
+        <w:ind w:left="1440" w:hanging="360"/>
+      </w:pPr>
+      <w:rPr>
+        <w:rFonts w:ascii="Courier New" w:hAnsi="Courier New" w:cs="Courier New" w:hint="default"/>
+      </w:rPr>
+    </w:lvl>
+    <w:lvl w:ilvl="2" w:tplc="08090005" w:tentative="1">
+      <w:start w:val="1"/>
+      <w:numFmt w:val="bullet"/>
+      <w:lvlText w:val=""/>
+      <w:lvlJc w:val="left"/>
+      <w:pPr>
+        <w:ind w:left="2160" w:hanging="360"/>
+      </w:pPr>
+      <w:rPr>
+        <w:rFonts w:ascii="Wingdings" w:hAnsi="Wingdings" w:hint="default"/>
+      </w:rPr>
+    </w:lvl>
+    <w:lvl w:ilvl="3" w:tplc="08090001" w:tentative="1">
+      <w:start w:val="1"/>
+      <w:numFmt w:val="bullet"/>
+      <w:lvlText w:val=""/>
+      <w:lvlJc w:val="left"/>
+      <w:pPr>
+        <w:ind w:left="2880" w:hanging="360"/>
+      </w:pPr>
+      <w:rPr>
+        <w:rFonts w:ascii="Symbol" w:hAnsi="Symbol" w:hint="default"/>
+      </w:rPr>
+    </w:lvl>
+    <w:lvl w:ilvl="4" w:tplc="08090003" w:tentative="1">
+      <w:start w:val="1"/>
+      <w:numFmt w:val="bullet"/>
+      <w:lvlText w:val="o"/>
+      <w:lvlJc w:val="left"/>
+      <w:pPr>
+        <w:ind w:left="3600" w:hanging="360"/>
+      </w:pPr>
+      <w:rPr>
+        <w:rFonts w:ascii="Courier New" w:hAnsi="Courier New" w:cs="Courier New" w:hint="default"/>
+      </w:rPr>
+    </w:lvl>
+    <w:lvl w:ilvl="5" w:tplc="08090005" w:tentative="1">
+      <w:start w:val="1"/>
+      <w:numFmt w:val="bullet"/>
+      <w:lvlText w:val=""/>
+      <w:lvlJc w:val="left"/>
+      <w:pPr>
+        <w:ind w:left="4320" w:hanging="360"/>
+      </w:pPr>
+      <w:rPr>
+        <w:rFonts w:ascii="Wingdings" w:hAnsi="Wingdings" w:hint="default"/>
+      </w:rPr>
+    </w:lvl>
+    <w:lvl w:ilvl="6" w:tplc="08090001" w:tentative="1">
+      <w:start w:val="1"/>
+      <w:numFmt w:val="bullet"/>
+      <w:lvlText w:val=""/>
+      <w:lvlJc w:val="left"/>
+      <w:pPr>
+        <w:ind w:left="5040" w:hanging="360"/>
+      </w:pPr>
+      <w:rPr>
+        <w:rFonts w:ascii="Symbol" w:hAnsi="Symbol" w:hint="default"/>
+      </w:rPr>
+    </w:lvl>
+    <w:lvl w:ilvl="7" w:tplc="08090003" w:tentative="1">
+      <w:start w:val="1"/>
+      <w:numFmt w:val="bullet"/>
+      <w:lvlText w:val="o"/>
+      <w:lvlJc w:val="left"/>
+      <w:pPr>
+        <w:ind w:left="5760" w:hanging="360"/>
+      </w:pPr>
+      <w:rPr>
+        <w:rFonts w:ascii="Courier New" w:hAnsi="Courier New" w:cs="Courier New" w:hint="default"/>
+      </w:rPr>
+    </w:lvl>
+    <w:lvl w:ilvl="8" w:tplc="08090005" w:tentative="1">
+      <w:start w:val="1"/>
+      <w:numFmt w:val="bullet"/>
+      <w:lvlText w:val=""/>
+      <w:lvlJc w:val="left"/>
+      <w:pPr>
+        <w:ind w:left="6480" w:hanging="360"/>
+      </w:pPr>
+      <w:rPr>
+        <w:rFonts w:ascii="Wingdings" w:hAnsi="Wingdings" w:hint="default"/>
+      </w:rPr>
+    </w:lvl>
+  </w:abstractNum>
+  <w:num w:numId="1" w16cid:durableId="589316656">
+    <w:abstractNumId w:val="3"/>
+  </w:num>
+  <w:num w:numId="2" w16cid:durableId="478303643">
+    <w:abstractNumId w:val="2"/>
+  </w:num>
+  <w:num w:numId="3" w16cid:durableId="204490895">
+    <w:abstractNumId w:val="1"/>
+  </w:num>
+  <w:num w:numId="4" w16cid:durableId="1442411967">
+    <w:abstractNumId w:val="4"/>
+  </w:num>
+  <w:num w:numId="5" w16cid:durableId="621881513">
+    <w:abstractNumId w:val="0"/>
+  </w:num>
+</w:numbering>
 </file>
 
 <file path=word/styles.xml><?xml version="1.0" encoding="utf-8"?>
@@ -751,6 +3892,59 @@
     <w:uiPriority w:val="99"/>
     <w:rsid w:val="00BE627C"/>
   </w:style>
+  <w:style w:type="table" w:styleId="TableGrid">
+    <w:name w:val="Table Grid"/>
+    <w:basedOn w:val="TableNormal"/>
+    <w:uiPriority w:val="39"/>
+    <w:rsid w:val="002C34B7"/>
+    <w:pPr>
+      <w:spacing w:after="0" w:line="240" w:lineRule="auto"/>
+    </w:pPr>
+    <w:tblPr>
+      <w:tblBorders>
+        <w:top w:val="single" w:sz="4" w:space="0" w:color="auto"/>
+        <w:left w:val="single" w:sz="4" w:space="0" w:color="auto"/>
+        <w:bottom w:val="single" w:sz="4" w:space="0" w:color="auto"/>
+        <w:right w:val="single" w:sz="4" w:space="0" w:color="auto"/>
+        <w:insideH w:val="single" w:sz="4" w:space="0" w:color="auto"/>
+        <w:insideV w:val="single" w:sz="4" w:space="0" w:color="auto"/>
+      </w:tblBorders>
+    </w:tblPr>
+  </w:style>
+  <w:style w:type="paragraph" w:styleId="ListParagraph">
+    <w:name w:val="List Paragraph"/>
+    <w:basedOn w:val="Normal"/>
+    <w:uiPriority w:val="34"/>
+    <w:qFormat/>
+    <w:rsid w:val="00C02CB7"/>
+    <w:pPr>
+      <w:ind w:left="720"/>
+      <w:contextualSpacing/>
+    </w:pPr>
+  </w:style>
+  <w:style w:type="character" w:styleId="Hyperlink">
+    <w:name w:val="Hyperlink"/>
+    <w:basedOn w:val="DefaultParagraphFont"/>
+    <w:uiPriority w:val="99"/>
+    <w:unhideWhenUsed/>
+    <w:rsid w:val="00307DFC"/>
+    <w:rPr>
+      <w:color w:val="0563C1" w:themeColor="hyperlink"/>
+      <w:u w:val="single"/>
+    </w:rPr>
+  </w:style>
+  <w:style w:type="character" w:styleId="UnresolvedMention">
+    <w:name w:val="Unresolved Mention"/>
+    <w:basedOn w:val="DefaultParagraphFont"/>
+    <w:uiPriority w:val="99"/>
+    <w:semiHidden/>
+    <w:unhideWhenUsed/>
+    <w:rsid w:val="00307DFC"/>
+    <w:rPr>
+      <w:color w:val="605E5C"/>
+      <w:shd w:val="clear" w:color="auto" w:fill="E1DFDD"/>
+    </w:rPr>
+  </w:style>
 </w:styles>
 </file>
 

</xml_diff>